<commit_message>
Updated graphs as old
</commit_message>
<xml_diff>
--- a/Data Analysis.docx
+++ b/Data Analysis.docx
@@ -4,25 +4,7 @@
   <w:body>
     <w:p>
       <w:r>
-        <w:t>The following is a</w:t>
-      </w:r>
-      <w:r>
-        <w:t>n</w:t>
-      </w:r>
-      <w:r>
-        <w:t xml:space="preserve"> </w:t>
-      </w:r>
-      <w:r>
-        <w:t>explanation</w:t>
-      </w:r>
-      <w:r>
-        <w:t xml:space="preserve"> on the methodology used in </w:t>
-      </w:r>
-      <w:r>
-        <w:t>my</w:t>
-      </w:r>
-      <w:r>
-        <w:t xml:space="preserve"> analysis of the Titanic dataset.</w:t>
+        <w:t>The following is an explanation on the methodology used in my analysis of the Titanic dataset.</w:t>
       </w:r>
     </w:p>
     <w:p>
@@ -34,19 +16,7 @@
         </w:numPr>
       </w:pPr>
       <w:r>
-        <w:t xml:space="preserve">The csv is loaded into a </w:t>
-      </w:r>
-      <w:r>
-        <w:t>P</w:t>
-      </w:r>
-      <w:r>
-        <w:t>andas data</w:t>
-      </w:r>
-      <w:r>
-        <w:t>-</w:t>
-      </w:r>
-      <w:r>
-        <w:t>frame.</w:t>
+        <w:t>The csv is loaded into a Pandas data-frame.</w:t>
       </w:r>
       <w:r>
         <w:rPr>
@@ -55,8 +25,11 @@
         <w:t xml:space="preserve"> </w:t>
       </w:r>
       <w:r>
+        <w:rPr>
+          <w:noProof/>
+        </w:rPr>
         <w:drawing>
-          <wp:inline distT="0" distB="0" distL="0" distR="0" wp14:anchorId="40B89B82" wp14:editId="14CC6890">
+          <wp:inline distT="0" distB="0" distL="0" distR="0" wp14:anchorId="7EDBEB6C" wp14:editId="55E3958E">
             <wp:extent cx="5731510" cy="1117600"/>
             <wp:effectExtent l="0" t="0" r="2540" b="6350"/>
             <wp:docPr id="722085501" name="Picture 1" descr="A screen shot of a computer&#10;&#10;Description automatically generated"/>
@@ -103,55 +76,7 @@
         <w:rPr>
           <w:noProof/>
         </w:rPr>
-        <w:t xml:space="preserve">The count refers to the number of non null values in the dataset, </w:t>
-      </w:r>
-      <w:r>
-        <w:rPr>
-          <w:noProof/>
-        </w:rPr>
-        <w:t xml:space="preserve">from this we can deduce that all features except from </w:t>
-      </w:r>
-      <w:r>
-        <w:rPr>
-          <w:noProof/>
-        </w:rPr>
-        <w:t>‘</w:t>
-      </w:r>
-      <w:r>
-        <w:rPr>
-          <w:noProof/>
-        </w:rPr>
-        <w:t>Age</w:t>
-      </w:r>
-      <w:r>
-        <w:rPr>
-          <w:noProof/>
-        </w:rPr>
-        <w:t>’ and ‘Cabin’</w:t>
-      </w:r>
-      <w:r>
-        <w:rPr>
-          <w:noProof/>
-        </w:rPr>
-        <w:t xml:space="preserve"> have no null values. Removal of the</w:t>
-      </w:r>
-      <w:r>
-        <w:rPr>
-          <w:noProof/>
-        </w:rPr>
-        <w:t xml:space="preserve"> null values in age will be necessary for analysis. Due to the high null rate in the ‘Cabin’ feature it will be excluded from </w:t>
-      </w:r>
-      <w:r>
-        <w:rPr>
-          <w:noProof/>
-        </w:rPr>
-        <w:t>analyis</w:t>
-      </w:r>
-      <w:r>
-        <w:rPr>
-          <w:noProof/>
-        </w:rPr>
-        <w:t>.</w:t>
+        <w:t>The count refers to the number of non null values in the dataset, from this we can deduce that all features except from ‘Age’ and ‘Cabin’ have no null values. Removal of the null values in age will be necessary for analysis. Due to the high null rate in the ‘Cabin’ feature it will be excluded from analyis.</w:t>
       </w:r>
     </w:p>
     <w:p>
@@ -165,13 +90,7 @@
         <w:rPr>
           <w:noProof/>
         </w:rPr>
-        <w:t>The min and max values will also be usefull later to normalize the data for the logistic model</w:t>
-      </w:r>
-      <w:r>
-        <w:rPr>
-          <w:noProof/>
-        </w:rPr>
-        <w:t>.</w:t>
+        <w:t>The min and max values will also be usefull later to normalize the data for the logistic model.</w:t>
       </w:r>
     </w:p>
     <w:p>
@@ -189,25 +108,466 @@
         <w:rPr>
           <w:noProof/>
         </w:rPr>
-        <w:t xml:space="preserve">Using </w:t>
-      </w:r>
-      <w:r>
-        <w:rPr>
-          <w:noProof/>
-        </w:rPr>
-        <w:t>Point-Biserial</w:t>
-      </w:r>
-      <w:r>
-        <w:rPr>
-          <w:noProof/>
-        </w:rPr>
-        <w:t>(continuous and binary)</w:t>
-      </w:r>
-      <w:r>
-        <w:rPr>
-          <w:noProof/>
-        </w:rPr>
-        <w:t>,</w:t>
+        <w:t>Using a Phik matrix shows that the most important features for predicting survival are Sex, Passenger class, Fare, and Embarked</w:t>
+      </w:r>
+      <w:r>
+        <w:rPr>
+          <w:noProof/>
+        </w:rPr>
+        <w:t xml:space="preserve"> so these will be used to fit the model</w:t>
+      </w:r>
+    </w:p>
+    <w:tbl>
+      <w:tblPr>
+        <w:tblStyle w:val="TableGrid"/>
+        <w:tblW w:w="2272" w:type="dxa"/>
+        <w:tblLook w:val="04A0" w:firstRow="1" w:lastRow="0" w:firstColumn="1" w:lastColumn="0" w:noHBand="0" w:noVBand="1"/>
+      </w:tblPr>
+      <w:tblGrid>
+        <w:gridCol w:w="1620"/>
+        <w:gridCol w:w="1869"/>
+      </w:tblGrid>
+      <w:tr>
+        <w:trPr>
+          <w:trHeight w:val="288"/>
+        </w:trPr>
+        <w:tc>
+          <w:tcPr>
+            <w:tcW w:w="1133" w:type="dxa"/>
+            <w:noWrap/>
+            <w:hideMark/>
+          </w:tcPr>
+          <w:p>
+            <w:pPr>
+              <w:pStyle w:val="ListParagraph"/>
+              <w:rPr>
+                <w:noProof/>
+              </w:rPr>
+            </w:pPr>
+            <w:r>
+              <w:rPr>
+                <w:noProof/>
+              </w:rPr>
+              <w:t>Feature</w:t>
+            </w:r>
+          </w:p>
+        </w:tc>
+        <w:tc>
+          <w:tcPr>
+            <w:tcW w:w="1139" w:type="dxa"/>
+            <w:noWrap/>
+            <w:hideMark/>
+          </w:tcPr>
+          <w:p>
+            <w:pPr>
+              <w:pStyle w:val="ListParagraph"/>
+              <w:rPr>
+                <w:noProof/>
+              </w:rPr>
+            </w:pPr>
+            <w:r>
+              <w:rPr>
+                <w:noProof/>
+              </w:rPr>
+              <w:t>Corelation coefficient</w:t>
+            </w:r>
+          </w:p>
+        </w:tc>
+      </w:tr>
+      <w:tr>
+        <w:trPr>
+          <w:trHeight w:val="288"/>
+        </w:trPr>
+        <w:tc>
+          <w:tcPr>
+            <w:tcW w:w="2272" w:type="dxa"/>
+            <w:gridSpan w:val="2"/>
+            <w:noWrap/>
+            <w:hideMark/>
+          </w:tcPr>
+          <w:p>
+            <w:pPr>
+              <w:pStyle w:val="ListParagraph"/>
+              <w:rPr>
+                <w:noProof/>
+              </w:rPr>
+            </w:pPr>
+            <w:r>
+              <w:rPr>
+                <w:noProof/>
+              </w:rPr>
+              <w:t>PassengerId    0.156077</w:t>
+            </w:r>
+          </w:p>
+        </w:tc>
+      </w:tr>
+      <w:tr>
+        <w:trPr>
+          <w:trHeight w:val="288"/>
+        </w:trPr>
+        <w:tc>
+          <w:tcPr>
+            <w:tcW w:w="2272" w:type="dxa"/>
+            <w:gridSpan w:val="2"/>
+            <w:noWrap/>
+            <w:hideMark/>
+          </w:tcPr>
+          <w:p>
+            <w:pPr>
+              <w:pStyle w:val="ListParagraph"/>
+              <w:rPr>
+                <w:noProof/>
+              </w:rPr>
+            </w:pPr>
+            <w:r>
+              <w:rPr>
+                <w:noProof/>
+              </w:rPr>
+              <w:t>Age            0.204231</w:t>
+            </w:r>
+          </w:p>
+        </w:tc>
+      </w:tr>
+      <w:tr>
+        <w:trPr>
+          <w:trHeight w:val="288"/>
+        </w:trPr>
+        <w:tc>
+          <w:tcPr>
+            <w:tcW w:w="2272" w:type="dxa"/>
+            <w:gridSpan w:val="2"/>
+            <w:noWrap/>
+            <w:hideMark/>
+          </w:tcPr>
+          <w:p>
+            <w:pPr>
+              <w:pStyle w:val="ListParagraph"/>
+              <w:rPr>
+                <w:noProof/>
+              </w:rPr>
+            </w:pPr>
+            <w:r>
+              <w:rPr>
+                <w:noProof/>
+              </w:rPr>
+              <w:t>SibSp          0.218441</w:t>
+            </w:r>
+          </w:p>
+        </w:tc>
+      </w:tr>
+      <w:tr>
+        <w:trPr>
+          <w:trHeight w:val="288"/>
+        </w:trPr>
+        <w:tc>
+          <w:tcPr>
+            <w:tcW w:w="2272" w:type="dxa"/>
+            <w:gridSpan w:val="2"/>
+            <w:noWrap/>
+            <w:hideMark/>
+          </w:tcPr>
+          <w:p>
+            <w:pPr>
+              <w:pStyle w:val="ListParagraph"/>
+              <w:rPr>
+                <w:noProof/>
+              </w:rPr>
+            </w:pPr>
+            <w:r>
+              <w:rPr>
+                <w:noProof/>
+              </w:rPr>
+              <w:t>Parch          0.167872</w:t>
+            </w:r>
+          </w:p>
+        </w:tc>
+      </w:tr>
+      <w:tr>
+        <w:trPr>
+          <w:trHeight w:val="288"/>
+        </w:trPr>
+        <w:tc>
+          <w:tcPr>
+            <w:tcW w:w="2272" w:type="dxa"/>
+            <w:gridSpan w:val="2"/>
+            <w:noWrap/>
+            <w:hideMark/>
+          </w:tcPr>
+          <w:p>
+            <w:pPr>
+              <w:pStyle w:val="ListParagraph"/>
+              <w:rPr>
+                <w:noProof/>
+              </w:rPr>
+            </w:pPr>
+            <w:r>
+              <w:rPr>
+                <w:noProof/>
+              </w:rPr>
+              <w:t>Fare           0.274939</w:t>
+            </w:r>
+          </w:p>
+        </w:tc>
+      </w:tr>
+      <w:tr>
+        <w:trPr>
+          <w:trHeight w:val="288"/>
+        </w:trPr>
+        <w:tc>
+          <w:tcPr>
+            <w:tcW w:w="2272" w:type="dxa"/>
+            <w:gridSpan w:val="2"/>
+            <w:noWrap/>
+            <w:hideMark/>
+          </w:tcPr>
+          <w:p>
+            <w:pPr>
+              <w:pStyle w:val="ListParagraph"/>
+              <w:rPr>
+                <w:noProof/>
+              </w:rPr>
+            </w:pPr>
+            <w:r>
+              <w:rPr>
+                <w:noProof/>
+              </w:rPr>
+              <w:t>Sex_female     0.742633</w:t>
+            </w:r>
+          </w:p>
+        </w:tc>
+      </w:tr>
+      <w:tr>
+        <w:trPr>
+          <w:trHeight w:val="288"/>
+        </w:trPr>
+        <w:tc>
+          <w:tcPr>
+            <w:tcW w:w="2272" w:type="dxa"/>
+            <w:gridSpan w:val="2"/>
+            <w:noWrap/>
+            <w:hideMark/>
+          </w:tcPr>
+          <w:p>
+            <w:pPr>
+              <w:pStyle w:val="ListParagraph"/>
+              <w:rPr>
+                <w:noProof/>
+              </w:rPr>
+            </w:pPr>
+            <w:r>
+              <w:rPr>
+                <w:noProof/>
+              </w:rPr>
+              <w:t>Sex_male       0.742633</w:t>
+            </w:r>
+          </w:p>
+        </w:tc>
+      </w:tr>
+      <w:tr>
+        <w:trPr>
+          <w:trHeight w:val="288"/>
+        </w:trPr>
+        <w:tc>
+          <w:tcPr>
+            <w:tcW w:w="2272" w:type="dxa"/>
+            <w:gridSpan w:val="2"/>
+            <w:noWrap/>
+            <w:hideMark/>
+          </w:tcPr>
+          <w:p>
+            <w:pPr>
+              <w:pStyle w:val="ListParagraph"/>
+              <w:rPr>
+                <w:noProof/>
+              </w:rPr>
+            </w:pPr>
+            <w:r>
+              <w:rPr>
+                <w:noProof/>
+              </w:rPr>
+              <w:t>Pclass_1       0.443398</w:t>
+            </w:r>
+          </w:p>
+        </w:tc>
+      </w:tr>
+      <w:tr>
+        <w:trPr>
+          <w:trHeight w:val="288"/>
+        </w:trPr>
+        <w:tc>
+          <w:tcPr>
+            <w:tcW w:w="2272" w:type="dxa"/>
+            <w:gridSpan w:val="2"/>
+            <w:noWrap/>
+            <w:hideMark/>
+          </w:tcPr>
+          <w:p>
+            <w:pPr>
+              <w:pStyle w:val="ListParagraph"/>
+              <w:rPr>
+                <w:noProof/>
+              </w:rPr>
+            </w:pPr>
+            <w:r>
+              <w:rPr>
+                <w:noProof/>
+              </w:rPr>
+              <w:t>Pclass_2       0.117118</w:t>
+            </w:r>
+          </w:p>
+        </w:tc>
+      </w:tr>
+      <w:tr>
+        <w:trPr>
+          <w:trHeight w:val="288"/>
+        </w:trPr>
+        <w:tc>
+          <w:tcPr>
+            <w:tcW w:w="2272" w:type="dxa"/>
+            <w:gridSpan w:val="2"/>
+            <w:noWrap/>
+            <w:hideMark/>
+          </w:tcPr>
+          <w:p>
+            <w:pPr>
+              <w:pStyle w:val="ListParagraph"/>
+              <w:rPr>
+                <w:noProof/>
+              </w:rPr>
+            </w:pPr>
+            <w:r>
+              <w:rPr>
+                <w:noProof/>
+              </w:rPr>
+              <w:t>Pclass_3       0.496300</w:t>
+            </w:r>
+          </w:p>
+        </w:tc>
+      </w:tr>
+      <w:tr>
+        <w:trPr>
+          <w:trHeight w:val="288"/>
+        </w:trPr>
+        <w:tc>
+          <w:tcPr>
+            <w:tcW w:w="2272" w:type="dxa"/>
+            <w:gridSpan w:val="2"/>
+            <w:noWrap/>
+            <w:hideMark/>
+          </w:tcPr>
+          <w:p>
+            <w:pPr>
+              <w:pStyle w:val="ListParagraph"/>
+              <w:rPr>
+                <w:noProof/>
+              </w:rPr>
+            </w:pPr>
+            <w:r>
+              <w:rPr>
+                <w:noProof/>
+              </w:rPr>
+              <w:t>Embarked_C     0.291650</w:t>
+            </w:r>
+          </w:p>
+        </w:tc>
+      </w:tr>
+      <w:tr>
+        <w:trPr>
+          <w:trHeight w:val="288"/>
+        </w:trPr>
+        <w:tc>
+          <w:tcPr>
+            <w:tcW w:w="2272" w:type="dxa"/>
+            <w:gridSpan w:val="2"/>
+            <w:noWrap/>
+            <w:hideMark/>
+          </w:tcPr>
+          <w:p>
+            <w:pPr>
+              <w:pStyle w:val="ListParagraph"/>
+              <w:rPr>
+                <w:noProof/>
+              </w:rPr>
+            </w:pPr>
+            <w:r>
+              <w:rPr>
+                <w:noProof/>
+              </w:rPr>
+              <w:t>Embarked_Q     0.028397</w:t>
+            </w:r>
+          </w:p>
+        </w:tc>
+      </w:tr>
+      <w:tr>
+        <w:trPr>
+          <w:trHeight w:val="288"/>
+        </w:trPr>
+        <w:tc>
+          <w:tcPr>
+            <w:tcW w:w="2272" w:type="dxa"/>
+            <w:gridSpan w:val="2"/>
+            <w:noWrap/>
+            <w:hideMark/>
+          </w:tcPr>
+          <w:p>
+            <w:pPr>
+              <w:pStyle w:val="ListParagraph"/>
+              <w:rPr>
+                <w:noProof/>
+              </w:rPr>
+            </w:pPr>
+            <w:r>
+              <w:rPr>
+                <w:noProof/>
+              </w:rPr>
+              <w:t>Embarked_S     0.235120</w:t>
+            </w:r>
+          </w:p>
+        </w:tc>
+      </w:tr>
+    </w:tbl>
+    <w:p>
+      <w:pPr>
+        <w:pStyle w:val="ListParagraph"/>
+        <w:rPr>
+          <w:noProof/>
+        </w:rPr>
+      </w:pPr>
+    </w:p>
+    <w:p>
+      <w:pPr>
+        <w:pStyle w:val="ListParagraph"/>
+        <w:numPr>
+          <w:ilvl w:val="0"/>
+          <w:numId w:val="1"/>
+        </w:numPr>
+        <w:rPr>
+          <w:noProof/>
+        </w:rPr>
+      </w:pPr>
+      <w:r>
+        <w:rPr>
+          <w:noProof/>
+        </w:rPr>
+        <w:t>The</w:t>
+      </w:r>
+      <w:r>
+        <w:rPr>
+          <w:noProof/>
+        </w:rPr>
+        <w:t xml:space="preserve"> histograms of ages of people who survived with the differences from the initial distribution of ages </w:t>
+      </w:r>
+      <w:r>
+        <w:rPr>
+          <w:noProof/>
+        </w:rPr>
+        <w:t>multipli</w:t>
+      </w:r>
+      <w:r>
+        <w:rPr>
+          <w:noProof/>
+        </w:rPr>
+        <w:t>ed</w:t>
       </w:r>
       <w:r>
         <w:rPr>
@@ -219,25 +579,13 @@
         <w:rPr>
           <w:noProof/>
         </w:rPr>
-        <w:t>product-moment correlation</w:t>
-      </w:r>
-      <w:r>
-        <w:rPr>
-          <w:noProof/>
-        </w:rPr>
-        <w:t>(binary and binary)</w:t>
-      </w:r>
-      <w:r>
-        <w:rPr>
-          <w:noProof/>
-        </w:rPr>
-        <w:t>, and corrorlation(continuous and contin</w:t>
-      </w:r>
-      <w:r>
-        <w:rPr>
-          <w:noProof/>
-        </w:rPr>
-        <w:t>uous)</w:t>
+        <w:t>out show the</w:t>
+      </w:r>
+      <w:r>
+        <w:rPr>
+          <w:noProof/>
+        </w:rPr>
+        <w:t xml:space="preserve"> probability of surviving</w:t>
       </w:r>
       <w:r>
         <w:rPr>
@@ -249,19 +597,109 @@
         <w:rPr>
           <w:noProof/>
         </w:rPr>
-        <w:t>coefficient</w:t>
-      </w:r>
-      <w:r>
-        <w:rPr>
-          <w:noProof/>
-        </w:rPr>
-        <w:t>s</w:t>
-      </w:r>
-      <w:r>
-        <w:rPr>
-          <w:noProof/>
-        </w:rPr>
-        <w:t xml:space="preserve"> identify most usefull features</w:t>
+        <w:t>to be</w:t>
+      </w:r>
+      <w:r>
+        <w:rPr>
+          <w:noProof/>
+        </w:rPr>
+        <w:t xml:space="preserve"> non linear.  </w:t>
+      </w:r>
+      <w:r>
+        <w:rPr>
+          <w:noProof/>
+        </w:rPr>
+        <w:lastRenderedPageBreak/>
+        <w:t>Because of this I will onehot age ranges.</w:t>
+      </w:r>
+      <w:r>
+        <w:rPr>
+          <w:noProof/>
+        </w:rPr>
+        <w:drawing>
+          <wp:inline distT="0" distB="0" distL="0" distR="0" wp14:anchorId="6CDA49A3" wp14:editId="6BF5B1FE">
+            <wp:extent cx="5731510" cy="4069080"/>
+            <wp:effectExtent l="0" t="0" r="2540" b="7620"/>
+            <wp:docPr id="1420174383" name="Picture 1" descr="A graph of blue bars&#10;&#10;Description automatically generated"/>
+            <wp:cNvGraphicFramePr>
+              <a:graphicFrameLocks xmlns:a="http://schemas.openxmlformats.org/drawingml/2006/main" noChangeAspect="1"/>
+            </wp:cNvGraphicFramePr>
+            <a:graphic xmlns:a="http://schemas.openxmlformats.org/drawingml/2006/main">
+              <a:graphicData uri="http://schemas.openxmlformats.org/drawingml/2006/picture">
+                <pic:pic xmlns:pic="http://schemas.openxmlformats.org/drawingml/2006/picture">
+                  <pic:nvPicPr>
+                    <pic:cNvPr id="1420174383" name="Picture 1" descr="A graph of blue bars&#10;&#10;Description automatically generated"/>
+                    <pic:cNvPicPr/>
+                  </pic:nvPicPr>
+                  <pic:blipFill>
+                    <a:blip r:embed="rId6"/>
+                    <a:stretch>
+                      <a:fillRect/>
+                    </a:stretch>
+                  </pic:blipFill>
+                  <pic:spPr>
+                    <a:xfrm>
+                      <a:off x="0" y="0"/>
+                      <a:ext cx="5731510" cy="4069080"/>
+                    </a:xfrm>
+                    <a:prstGeom prst="rect">
+                      <a:avLst/>
+                    </a:prstGeom>
+                  </pic:spPr>
+                </pic:pic>
+              </a:graphicData>
+            </a:graphic>
+          </wp:inline>
+        </w:drawing>
+      </w:r>
+    </w:p>
+    <w:p>
+      <w:pPr>
+        <w:pStyle w:val="ListParagraph"/>
+        <w:numPr>
+          <w:ilvl w:val="0"/>
+          <w:numId w:val="1"/>
+        </w:numPr>
+        <w:rPr>
+          <w:noProof/>
+        </w:rPr>
+      </w:pPr>
+    </w:p>
+    <w:p>
+      <w:pPr>
+        <w:pStyle w:val="ListParagraph"/>
+      </w:pPr>
+      <w:r>
+        <w:rPr>
+          <w:noProof/>
+        </w:rPr>
+        <w:fldChar w:fldCharType="begin"/>
+      </w:r>
+      <w:r>
+        <w:rPr>
+          <w:noProof/>
+        </w:rPr>
+        <w:instrText xml:space="preserve"> LINK Excel.Sheet.12 "Book1" "Sheet1!R1C1:R14C2" \a \f 5 \h  \* MERGEFORMAT </w:instrText>
+      </w:r>
+      <w:r>
+        <w:rPr>
+          <w:noProof/>
+        </w:rPr>
+        <w:fldChar w:fldCharType="separate"/>
+      </w:r>
+    </w:p>
+    <w:p>
+      <w:pPr>
+        <w:pStyle w:val="ListParagraph"/>
+        <w:rPr>
+          <w:noProof/>
+        </w:rPr>
+      </w:pPr>
+      <w:r>
+        <w:rPr>
+          <w:noProof/>
+        </w:rPr>
+        <w:fldChar w:fldCharType="end"/>
       </w:r>
     </w:p>
     <w:sectPr>
@@ -365,8 +803,123 @@
       </w:pPr>
     </w:lvl>
   </w:abstractNum>
+  <w:abstractNum w:abstractNumId="1" w15:restartNumberingAfterBreak="0">
+    <w:nsid w:val="71826275"/>
+    <w:multiLevelType w:val="hybridMultilevel"/>
+    <w:tmpl w:val="04B026FA"/>
+    <w:lvl w:ilvl="0" w:tplc="F66E738A">
+      <w:numFmt w:val="bullet"/>
+      <w:lvlText w:val="-"/>
+      <w:lvlJc w:val="left"/>
+      <w:pPr>
+        <w:ind w:left="1080" w:hanging="360"/>
+      </w:pPr>
+      <w:rPr>
+        <w:rFonts w:ascii="Calibri" w:eastAsiaTheme="minorHAnsi" w:hAnsi="Calibri" w:cs="Calibri" w:hint="default"/>
+      </w:rPr>
+    </w:lvl>
+    <w:lvl w:ilvl="1" w:tplc="08090003" w:tentative="1">
+      <w:start w:val="1"/>
+      <w:numFmt w:val="bullet"/>
+      <w:lvlText w:val="o"/>
+      <w:lvlJc w:val="left"/>
+      <w:pPr>
+        <w:ind w:left="1800" w:hanging="360"/>
+      </w:pPr>
+      <w:rPr>
+        <w:rFonts w:ascii="Courier New" w:hAnsi="Courier New" w:cs="Courier New" w:hint="default"/>
+      </w:rPr>
+    </w:lvl>
+    <w:lvl w:ilvl="2" w:tplc="08090005" w:tentative="1">
+      <w:start w:val="1"/>
+      <w:numFmt w:val="bullet"/>
+      <w:lvlText w:val=""/>
+      <w:lvlJc w:val="left"/>
+      <w:pPr>
+        <w:ind w:left="2520" w:hanging="360"/>
+      </w:pPr>
+      <w:rPr>
+        <w:rFonts w:ascii="Wingdings" w:hAnsi="Wingdings" w:hint="default"/>
+      </w:rPr>
+    </w:lvl>
+    <w:lvl w:ilvl="3" w:tplc="08090001" w:tentative="1">
+      <w:start w:val="1"/>
+      <w:numFmt w:val="bullet"/>
+      <w:lvlText w:val=""/>
+      <w:lvlJc w:val="left"/>
+      <w:pPr>
+        <w:ind w:left="3240" w:hanging="360"/>
+      </w:pPr>
+      <w:rPr>
+        <w:rFonts w:ascii="Symbol" w:hAnsi="Symbol" w:hint="default"/>
+      </w:rPr>
+    </w:lvl>
+    <w:lvl w:ilvl="4" w:tplc="08090003" w:tentative="1">
+      <w:start w:val="1"/>
+      <w:numFmt w:val="bullet"/>
+      <w:lvlText w:val="o"/>
+      <w:lvlJc w:val="left"/>
+      <w:pPr>
+        <w:ind w:left="3960" w:hanging="360"/>
+      </w:pPr>
+      <w:rPr>
+        <w:rFonts w:ascii="Courier New" w:hAnsi="Courier New" w:cs="Courier New" w:hint="default"/>
+      </w:rPr>
+    </w:lvl>
+    <w:lvl w:ilvl="5" w:tplc="08090005" w:tentative="1">
+      <w:start w:val="1"/>
+      <w:numFmt w:val="bullet"/>
+      <w:lvlText w:val=""/>
+      <w:lvlJc w:val="left"/>
+      <w:pPr>
+        <w:ind w:left="4680" w:hanging="360"/>
+      </w:pPr>
+      <w:rPr>
+        <w:rFonts w:ascii="Wingdings" w:hAnsi="Wingdings" w:hint="default"/>
+      </w:rPr>
+    </w:lvl>
+    <w:lvl w:ilvl="6" w:tplc="08090001" w:tentative="1">
+      <w:start w:val="1"/>
+      <w:numFmt w:val="bullet"/>
+      <w:lvlText w:val=""/>
+      <w:lvlJc w:val="left"/>
+      <w:pPr>
+        <w:ind w:left="5400" w:hanging="360"/>
+      </w:pPr>
+      <w:rPr>
+        <w:rFonts w:ascii="Symbol" w:hAnsi="Symbol" w:hint="default"/>
+      </w:rPr>
+    </w:lvl>
+    <w:lvl w:ilvl="7" w:tplc="08090003" w:tentative="1">
+      <w:start w:val="1"/>
+      <w:numFmt w:val="bullet"/>
+      <w:lvlText w:val="o"/>
+      <w:lvlJc w:val="left"/>
+      <w:pPr>
+        <w:ind w:left="6120" w:hanging="360"/>
+      </w:pPr>
+      <w:rPr>
+        <w:rFonts w:ascii="Courier New" w:hAnsi="Courier New" w:cs="Courier New" w:hint="default"/>
+      </w:rPr>
+    </w:lvl>
+    <w:lvl w:ilvl="8" w:tplc="08090005" w:tentative="1">
+      <w:start w:val="1"/>
+      <w:numFmt w:val="bullet"/>
+      <w:lvlText w:val=""/>
+      <w:lvlJc w:val="left"/>
+      <w:pPr>
+        <w:ind w:left="6840" w:hanging="360"/>
+      </w:pPr>
+      <w:rPr>
+        <w:rFonts w:ascii="Wingdings" w:hAnsi="Wingdings" w:hint="default"/>
+      </w:rPr>
+    </w:lvl>
+  </w:abstractNum>
   <w:num w:numId="1" w16cid:durableId="950404431">
     <w:abstractNumId w:val="0"/>
+  </w:num>
+  <w:num w:numId="2" w16cid:durableId="1567908796">
+    <w:abstractNumId w:val="1"/>
   </w:num>
 </w:numbering>
 </file>
@@ -771,6 +1324,7 @@
   <w:style w:type="paragraph" w:default="1" w:styleId="Normal">
     <w:name w:val="Normal"/>
     <w:qFormat/>
+    <w:rsid w:val="00674042"/>
   </w:style>
   <w:style w:type="paragraph" w:styleId="Heading1">
     <w:name w:val="heading 1"/>
@@ -796,7 +1350,6 @@
   <w:style w:type="character" w:default="1" w:styleId="DefaultParagraphFont">
     <w:name w:val="Default Paragraph Font"/>
     <w:uiPriority w:val="1"/>
-    <w:semiHidden/>
     <w:unhideWhenUsed/>
   </w:style>
   <w:style w:type="table" w:default="1" w:styleId="TableNormal">
@@ -843,6 +1396,25 @@
       <w:sz w:val="32"/>
       <w:szCs w:val="32"/>
     </w:rPr>
+  </w:style>
+  <w:style w:type="table" w:styleId="TableGrid">
+    <w:name w:val="Table Grid"/>
+    <w:basedOn w:val="TableNormal"/>
+    <w:uiPriority w:val="39"/>
+    <w:rsid w:val="001D79CB"/>
+    <w:pPr>
+      <w:spacing w:after="0" w:line="240" w:lineRule="auto"/>
+    </w:pPr>
+    <w:tblPr>
+      <w:tblBorders>
+        <w:top w:val="single" w:sz="4" w:space="0" w:color="auto"/>
+        <w:left w:val="single" w:sz="4" w:space="0" w:color="auto"/>
+        <w:bottom w:val="single" w:sz="4" w:space="0" w:color="auto"/>
+        <w:right w:val="single" w:sz="4" w:space="0" w:color="auto"/>
+        <w:insideH w:val="single" w:sz="4" w:space="0" w:color="auto"/>
+        <w:insideV w:val="single" w:sz="4" w:space="0" w:color="auto"/>
+      </w:tblBorders>
+    </w:tblPr>
   </w:style>
 </w:styles>
 </file>

</xml_diff>

<commit_message>
Added explaination on fitting of model and various visualisations
</commit_message>
<xml_diff>
--- a/Data Analysis.docx
+++ b/Data Analysis.docx
@@ -3,8 +3,17 @@
 <w:document xmlns:wpc="http://schemas.microsoft.com/office/word/2010/wordprocessingCanvas" xmlns:cx="http://schemas.microsoft.com/office/drawing/2014/chartex" xmlns:cx1="http://schemas.microsoft.com/office/drawing/2015/9/8/chartex" xmlns:cx2="http://schemas.microsoft.com/office/drawing/2015/10/21/chartex" xmlns:cx3="http://schemas.microsoft.com/office/drawing/2016/5/9/chartex" xmlns:cx4="http://schemas.microsoft.com/office/drawing/2016/5/10/chartex" xmlns:cx5="http://schemas.microsoft.com/office/drawing/2016/5/11/chartex" xmlns:cx6="http://schemas.microsoft.com/office/drawing/2016/5/12/chartex" xmlns:cx7="http://schemas.microsoft.com/office/drawing/2016/5/13/chartex" xmlns:cx8="http://schemas.microsoft.com/office/drawing/2016/5/14/chartex" xmlns:mc="http://schemas.openxmlformats.org/markup-compatibility/2006" xmlns:aink="http://schemas.microsoft.com/office/drawing/2016/ink" xmlns:am3d="http://schemas.microsoft.com/office/drawing/2017/model3d" xmlns:o="urn:schemas-microsoft-com:office:office" xmlns:oel="http://schemas.microsoft.com/office/2019/extlst" xmlns:r="http://schemas.openxmlformats.org/officeDocument/2006/relationships" xmlns:m="http://schemas.openxmlformats.org/officeDocument/2006/math" xmlns:v="urn:schemas-microsoft-com:vml" xmlns:wp14="http://schemas.microsoft.com/office/word/2010/wordprocessingDrawing" xmlns:wp="http://schemas.openxmlformats.org/drawingml/2006/wordprocessingDrawing" xmlns:w10="urn:schemas-microsoft-com:office:word" xmlns:w="http://schemas.openxmlformats.org/wordprocessingml/2006/main" xmlns:w14="http://schemas.microsoft.com/office/word/2010/wordml" xmlns:w15="http://schemas.microsoft.com/office/word/2012/wordml" xmlns:w16cex="http://schemas.microsoft.com/office/word/2018/wordml/cex" xmlns:w16cid="http://schemas.microsoft.com/office/word/2016/wordml/cid" xmlns:w16="http://schemas.microsoft.com/office/word/2018/wordml" xmlns:w16sdtdh="http://schemas.microsoft.com/office/word/2020/wordml/sdtdatahash" xmlns:w16se="http://schemas.microsoft.com/office/word/2015/wordml/symex" xmlns:wpg="http://schemas.microsoft.com/office/word/2010/wordprocessingGroup" xmlns:wpi="http://schemas.microsoft.com/office/word/2010/wordprocessingInk" xmlns:wne="http://schemas.microsoft.com/office/word/2006/wordml" xmlns:wps="http://schemas.microsoft.com/office/word/2010/wordprocessingShape" mc:Ignorable="w14 w15 w16se w16cid w16 w16cex w16sdtdh wp14">
   <w:body>
     <w:p>
-      <w:r>
-        <w:t>The following is an explanation on the methodology used in my analysis of the Titanic dataset.</w:t>
+      <w:pPr>
+        <w:pStyle w:val="Heading1"/>
+      </w:pPr>
+      <w:r>
+        <w:t>Data Preparatio</w:t>
+      </w:r>
+      <w:r>
+        <w:t>n</w:t>
+      </w:r>
+      <w:r>
+        <w:t>:</w:t>
       </w:r>
     </w:p>
     <w:p>
@@ -16,14 +25,28 @@
         </w:numPr>
       </w:pPr>
       <w:r>
-        <w:t>The csv is loaded into a Pandas data-frame.</w:t>
-      </w:r>
-      <w:r>
-        <w:rPr>
-          <w:noProof/>
-        </w:rPr>
-        <w:t xml:space="preserve"> </w:t>
-      </w:r>
+        <w:t>The csv is loaded into a Pandas data-</w:t>
+      </w:r>
+      <w:r>
+        <w:t>frame.</w:t>
+      </w:r>
+    </w:p>
+    <w:p>
+      <w:pPr>
+        <w:pStyle w:val="ListParagraph"/>
+        <w:numPr>
+          <w:ilvl w:val="0"/>
+          <w:numId w:val="1"/>
+        </w:numPr>
+      </w:pPr>
+      <w:r>
+        <w:t>The pandas built in describe method is used to get a brief insight into the data show below.</w:t>
+      </w:r>
+    </w:p>
+    <w:p>
+      <w:pPr>
+        <w:pStyle w:val="ListParagraph"/>
+      </w:pPr>
       <w:r>
         <w:rPr>
           <w:noProof/>
@@ -90,7 +113,33 @@
         <w:rPr>
           <w:noProof/>
         </w:rPr>
-        <w:t>The min and max values will also be usefull later to normalize the data for the logistic model.</w:t>
+        <w:t>The</w:t>
+      </w:r>
+      <w:r>
+        <w:rPr>
+          <w:noProof/>
+        </w:rPr>
+        <w:t xml:space="preserve"> variation in min max values in the data points show that the data will need to be normalised for the model</w:t>
+      </w:r>
+      <w:r>
+        <w:rPr>
+          <w:noProof/>
+        </w:rPr>
+        <w:t>.</w:t>
+      </w:r>
+    </w:p>
+    <w:p>
+      <w:pPr>
+        <w:pStyle w:val="ListParagraph"/>
+        <w:rPr>
+          <w:noProof/>
+        </w:rPr>
+      </w:pPr>
+      <w:r>
+        <w:rPr>
+          <w:noProof/>
+        </w:rPr>
+        <w:t xml:space="preserve">PassengerId will be removed from the dataset as </w:t>
       </w:r>
     </w:p>
     <w:p>
@@ -108,19 +157,55 @@
         <w:rPr>
           <w:noProof/>
         </w:rPr>
-        <w:t>Using a Phik matrix shows that the most important features for predicting survival are Sex, Passenger class, Fare, and Embarked</w:t>
+        <w:t>Focusing on the Survived column of the</w:t>
+      </w:r>
+      <w:r>
+        <w:rPr>
+          <w:noProof/>
+        </w:rPr>
+        <w:t xml:space="preserve"> </w:t>
+      </w:r>
+      <w:r>
+        <w:rPr>
+          <w:noProof/>
+        </w:rPr>
+        <w:t xml:space="preserve">aformentioned </w:t>
+      </w:r>
+      <w:r>
+        <w:rPr>
+          <w:noProof/>
+        </w:rPr>
+        <w:t>Phik matrix shows that the most important</w:t>
+      </w:r>
+      <w:r>
+        <w:rPr>
+          <w:noProof/>
+        </w:rPr>
+        <w:t xml:space="preserve"> categorical</w:t>
+      </w:r>
+      <w:r>
+        <w:rPr>
+          <w:noProof/>
+        </w:rPr>
+        <w:t xml:space="preserve"> features for predicting survival are Sex, Passenger class, Fare, and Embarked</w:t>
       </w:r>
       <w:r>
         <w:rPr>
           <w:noProof/>
         </w:rPr>
         <w:t xml:space="preserve"> so these will be used to fit the model</w:t>
+      </w:r>
+      <w:r>
+        <w:rPr>
+          <w:noProof/>
+        </w:rPr>
+        <w:t>.</w:t>
       </w:r>
     </w:p>
     <w:tbl>
       <w:tblPr>
         <w:tblStyle w:val="TableGrid"/>
-        <w:tblW w:w="2272" w:type="dxa"/>
+        <w:tblW w:w="3489" w:type="dxa"/>
         <w:tblLook w:val="04A0" w:firstRow="1" w:lastRow="0" w:firstColumn="1" w:lastColumn="0" w:noHBand="0" w:noVBand="1"/>
       </w:tblPr>
       <w:tblGrid>
@@ -133,7 +218,7 @@
         </w:trPr>
         <w:tc>
           <w:tcPr>
-            <w:tcW w:w="1133" w:type="dxa"/>
+            <w:tcW w:w="1620" w:type="dxa"/>
             <w:noWrap/>
             <w:hideMark/>
           </w:tcPr>
@@ -154,7 +239,7 @@
         </w:tc>
         <w:tc>
           <w:tcPr>
-            <w:tcW w:w="1139" w:type="dxa"/>
+            <w:tcW w:w="1869" w:type="dxa"/>
             <w:noWrap/>
             <w:hideMark/>
           </w:tcPr>
@@ -171,32 +256,11 @@
               </w:rPr>
               <w:t>Corelation coefficient</w:t>
             </w:r>
-          </w:p>
-        </w:tc>
-      </w:tr>
-      <w:tr>
-        <w:trPr>
-          <w:trHeight w:val="288"/>
-        </w:trPr>
-        <w:tc>
-          <w:tcPr>
-            <w:tcW w:w="2272" w:type="dxa"/>
-            <w:gridSpan w:val="2"/>
-            <w:noWrap/>
-            <w:hideMark/>
-          </w:tcPr>
-          <w:p>
-            <w:pPr>
-              <w:pStyle w:val="ListParagraph"/>
-              <w:rPr>
-                <w:noProof/>
-              </w:rPr>
-            </w:pPr>
             <w:r>
               <w:rPr>
                 <w:noProof/>
               </w:rPr>
-              <w:t>PassengerId    0.156077</w:t>
+              <w:t xml:space="preserve"> (0&lt;x&lt;1), 1 is more corelated</w:t>
             </w:r>
           </w:p>
         </w:tc>
@@ -207,115 +271,7 @@
         </w:trPr>
         <w:tc>
           <w:tcPr>
-            <w:tcW w:w="2272" w:type="dxa"/>
-            <w:gridSpan w:val="2"/>
-            <w:noWrap/>
-            <w:hideMark/>
-          </w:tcPr>
-          <w:p>
-            <w:pPr>
-              <w:pStyle w:val="ListParagraph"/>
-              <w:rPr>
-                <w:noProof/>
-              </w:rPr>
-            </w:pPr>
-            <w:r>
-              <w:rPr>
-                <w:noProof/>
-              </w:rPr>
-              <w:t>Age            0.204231</w:t>
-            </w:r>
-          </w:p>
-        </w:tc>
-      </w:tr>
-      <w:tr>
-        <w:trPr>
-          <w:trHeight w:val="288"/>
-        </w:trPr>
-        <w:tc>
-          <w:tcPr>
-            <w:tcW w:w="2272" w:type="dxa"/>
-            <w:gridSpan w:val="2"/>
-            <w:noWrap/>
-            <w:hideMark/>
-          </w:tcPr>
-          <w:p>
-            <w:pPr>
-              <w:pStyle w:val="ListParagraph"/>
-              <w:rPr>
-                <w:noProof/>
-              </w:rPr>
-            </w:pPr>
-            <w:r>
-              <w:rPr>
-                <w:noProof/>
-              </w:rPr>
-              <w:t>SibSp          0.218441</w:t>
-            </w:r>
-          </w:p>
-        </w:tc>
-      </w:tr>
-      <w:tr>
-        <w:trPr>
-          <w:trHeight w:val="288"/>
-        </w:trPr>
-        <w:tc>
-          <w:tcPr>
-            <w:tcW w:w="2272" w:type="dxa"/>
-            <w:gridSpan w:val="2"/>
-            <w:noWrap/>
-            <w:hideMark/>
-          </w:tcPr>
-          <w:p>
-            <w:pPr>
-              <w:pStyle w:val="ListParagraph"/>
-              <w:rPr>
-                <w:noProof/>
-              </w:rPr>
-            </w:pPr>
-            <w:r>
-              <w:rPr>
-                <w:noProof/>
-              </w:rPr>
-              <w:t>Parch          0.167872</w:t>
-            </w:r>
-          </w:p>
-        </w:tc>
-      </w:tr>
-      <w:tr>
-        <w:trPr>
-          <w:trHeight w:val="288"/>
-        </w:trPr>
-        <w:tc>
-          <w:tcPr>
-            <w:tcW w:w="2272" w:type="dxa"/>
-            <w:gridSpan w:val="2"/>
-            <w:noWrap/>
-            <w:hideMark/>
-          </w:tcPr>
-          <w:p>
-            <w:pPr>
-              <w:pStyle w:val="ListParagraph"/>
-              <w:rPr>
-                <w:noProof/>
-              </w:rPr>
-            </w:pPr>
-            <w:r>
-              <w:rPr>
-                <w:noProof/>
-              </w:rPr>
-              <w:t>Fare           0.274939</w:t>
-            </w:r>
-          </w:p>
-        </w:tc>
-      </w:tr>
-      <w:tr>
-        <w:trPr>
-          <w:trHeight w:val="288"/>
-        </w:trPr>
-        <w:tc>
-          <w:tcPr>
-            <w:tcW w:w="2272" w:type="dxa"/>
+            <w:tcW w:w="3489" w:type="dxa"/>
             <w:gridSpan w:val="2"/>
             <w:noWrap/>
             <w:hideMark/>
@@ -342,7 +298,7 @@
         </w:trPr>
         <w:tc>
           <w:tcPr>
-            <w:tcW w:w="2272" w:type="dxa"/>
+            <w:tcW w:w="3489" w:type="dxa"/>
             <w:gridSpan w:val="2"/>
             <w:noWrap/>
             <w:hideMark/>
@@ -369,7 +325,7 @@
         </w:trPr>
         <w:tc>
           <w:tcPr>
-            <w:tcW w:w="2272" w:type="dxa"/>
+            <w:tcW w:w="3489" w:type="dxa"/>
             <w:gridSpan w:val="2"/>
             <w:noWrap/>
             <w:hideMark/>
@@ -396,7 +352,7 @@
         </w:trPr>
         <w:tc>
           <w:tcPr>
-            <w:tcW w:w="2272" w:type="dxa"/>
+            <w:tcW w:w="3489" w:type="dxa"/>
             <w:gridSpan w:val="2"/>
             <w:noWrap/>
             <w:hideMark/>
@@ -423,7 +379,7 @@
         </w:trPr>
         <w:tc>
           <w:tcPr>
-            <w:tcW w:w="2272" w:type="dxa"/>
+            <w:tcW w:w="3489" w:type="dxa"/>
             <w:gridSpan w:val="2"/>
             <w:noWrap/>
             <w:hideMark/>
@@ -450,7 +406,7 @@
         </w:trPr>
         <w:tc>
           <w:tcPr>
-            <w:tcW w:w="2272" w:type="dxa"/>
+            <w:tcW w:w="3489" w:type="dxa"/>
             <w:gridSpan w:val="2"/>
             <w:noWrap/>
             <w:hideMark/>
@@ -477,7 +433,7 @@
         </w:trPr>
         <w:tc>
           <w:tcPr>
-            <w:tcW w:w="2272" w:type="dxa"/>
+            <w:tcW w:w="3489" w:type="dxa"/>
             <w:gridSpan w:val="2"/>
             <w:noWrap/>
             <w:hideMark/>
@@ -504,7 +460,7 @@
         </w:trPr>
         <w:tc>
           <w:tcPr>
-            <w:tcW w:w="2272" w:type="dxa"/>
+            <w:tcW w:w="3489" w:type="dxa"/>
             <w:gridSpan w:val="2"/>
             <w:noWrap/>
             <w:hideMark/>
@@ -536,10 +492,24 @@
     </w:p>
     <w:p>
       <w:pPr>
+        <w:pStyle w:val="Heading1"/>
+        <w:rPr>
+          <w:noProof/>
+        </w:rPr>
+      </w:pPr>
+      <w:r>
+        <w:rPr>
+          <w:noProof/>
+        </w:rPr>
+        <w:t>Data visualization:</w:t>
+      </w:r>
+    </w:p>
+    <w:p>
+      <w:pPr>
         <w:pStyle w:val="ListParagraph"/>
         <w:numPr>
           <w:ilvl w:val="0"/>
-          <w:numId w:val="1"/>
+          <w:numId w:val="9"/>
         </w:numPr>
         <w:rPr>
           <w:noProof/>
@@ -549,25 +519,85 @@
         <w:rPr>
           <w:noProof/>
         </w:rPr>
-        <w:t>The</w:t>
-      </w:r>
-      <w:r>
-        <w:rPr>
-          <w:noProof/>
-        </w:rPr>
-        <w:t xml:space="preserve"> histograms of ages of people who survived with the differences from the initial distribution of ages </w:t>
-      </w:r>
-      <w:r>
-        <w:rPr>
-          <w:noProof/>
-        </w:rPr>
-        <w:t>multipli</w:t>
-      </w:r>
-      <w:r>
-        <w:rPr>
-          <w:noProof/>
-        </w:rPr>
-        <w:t>ed</w:t>
+        <w:t xml:space="preserve">Using the </w:t>
+      </w:r>
+      <w:r>
+        <w:rPr>
+          <w:noProof/>
+        </w:rPr>
+        <w:t>KDE curve</w:t>
+      </w:r>
+      <w:r>
+        <w:rPr>
+          <w:noProof/>
+        </w:rPr>
+        <w:t xml:space="preserve"> of the ages of survivors</w:t>
+      </w:r>
+      <w:r>
+        <w:rPr>
+          <w:noProof/>
+        </w:rPr>
+        <w:t>(green)</w:t>
+      </w:r>
+      <w:r>
+        <w:rPr>
+          <w:noProof/>
+        </w:rPr>
+        <w:t xml:space="preserve"> and all passengers</w:t>
+      </w:r>
+      <w:r>
+        <w:rPr>
+          <w:noProof/>
+        </w:rPr>
+        <w:t>(blue)</w:t>
+      </w:r>
+      <w:r>
+        <w:rPr>
+          <w:noProof/>
+        </w:rPr>
+        <w:t xml:space="preserve"> together it can be seen</w:t>
+      </w:r>
+      <w:r>
+        <w:rPr>
+          <w:noProof/>
+        </w:rPr>
+        <w:t xml:space="preserve"> age has an effect on survial. T</w:t>
+      </w:r>
+      <w:r>
+        <w:rPr>
+          <w:noProof/>
+        </w:rPr>
+        <w:t xml:space="preserve">he effect age has on the probability of surviving does not increase </w:t>
+      </w:r>
+      <w:r>
+        <w:rPr>
+          <w:noProof/>
+        </w:rPr>
+        <w:t>continuously</w:t>
+      </w:r>
+      <w:r>
+        <w:rPr>
+          <w:noProof/>
+        </w:rPr>
+        <w:t xml:space="preserve"> over the ag</w:t>
+      </w:r>
+      <w:r>
+        <w:rPr>
+          <w:noProof/>
+        </w:rPr>
+        <w:t>es</w:t>
+      </w:r>
+      <w:r>
+        <w:rPr>
+          <w:noProof/>
+        </w:rPr>
+        <w:t xml:space="preserve"> (0-18 more, 20-40 less)</w:t>
+      </w:r>
+      <w:r>
+        <w:rPr>
+          <w:noProof/>
+        </w:rPr>
+        <w:t>, because of this the ages will</w:t>
       </w:r>
       <w:r>
         <w:rPr>
@@ -579,48 +609,60 @@
         <w:rPr>
           <w:noProof/>
         </w:rPr>
-        <w:t>out show the</w:t>
-      </w:r>
-      <w:r>
-        <w:rPr>
-          <w:noProof/>
-        </w:rPr>
-        <w:t xml:space="preserve"> probability of surviving</w:t>
-      </w:r>
-      <w:r>
-        <w:rPr>
-          <w:noProof/>
-        </w:rPr>
-        <w:t xml:space="preserve"> </w:t>
-      </w:r>
-      <w:r>
-        <w:rPr>
-          <w:noProof/>
-        </w:rPr>
-        <w:t>to be</w:t>
-      </w:r>
-      <w:r>
-        <w:rPr>
-          <w:noProof/>
-        </w:rPr>
-        <w:t xml:space="preserve"> non linear.  </w:t>
+        <w:t>be one-hotted based on age ranges.</w:t>
+      </w:r>
+      <w:r>
+        <w:rPr>
+          <w:noProof/>
+        </w:rPr>
+        <w:t xml:space="preserve"> Chosen ranges {</w:t>
+      </w:r>
+      <w:r>
+        <w:rPr>
+          <w:noProof/>
+        </w:rPr>
+        <w:t>0-14,14-31,31-45,45-max}</w:t>
+      </w:r>
+      <w:r>
+        <w:rPr>
+          <w:noProof/>
+        </w:rPr>
+        <w:t xml:space="preserve"> (Chosen based on when the graphs cross</w:t>
+      </w:r>
+      <w:r>
+        <w:rPr>
+          <w:noProof/>
+        </w:rPr>
+        <w:t xml:space="preserve">, where the age is shown to effect the survival rate in the </w:t>
       </w:r>
       <w:r>
         <w:rPr>
           <w:noProof/>
         </w:rPr>
         <w:lastRenderedPageBreak/>
-        <w:t>Because of this I will onehot age ranges.</w:t>
+        <w:t>opposite direction</w:t>
+      </w:r>
+      <w:r>
+        <w:rPr>
+          <w:noProof/>
+        </w:rPr>
+        <w:t>)</w:t>
+      </w:r>
+      <w:r>
+        <w:rPr>
+          <w:noProof/>
+        </w:rPr>
+        <w:t xml:space="preserve">. </w:t>
       </w:r>
       <w:r>
         <w:rPr>
           <w:noProof/>
         </w:rPr>
         <w:drawing>
-          <wp:inline distT="0" distB="0" distL="0" distR="0" wp14:anchorId="6CDA49A3" wp14:editId="6BF5B1FE">
-            <wp:extent cx="5731510" cy="4069080"/>
-            <wp:effectExtent l="0" t="0" r="2540" b="7620"/>
-            <wp:docPr id="1420174383" name="Picture 1" descr="A graph of blue bars&#10;&#10;Description automatically generated"/>
+          <wp:inline distT="0" distB="0" distL="0" distR="0" wp14:anchorId="1D57B840" wp14:editId="6D9C6A09">
+            <wp:extent cx="5731510" cy="2977515"/>
+            <wp:effectExtent l="0" t="0" r="2540" b="0"/>
+            <wp:docPr id="1899492969" name="Picture 1" descr="A graph of a function&#10;&#10;Description automatically generated with medium confidence"/>
             <wp:cNvGraphicFramePr>
               <a:graphicFrameLocks xmlns:a="http://schemas.openxmlformats.org/drawingml/2006/main" noChangeAspect="1"/>
             </wp:cNvGraphicFramePr>
@@ -628,7 +670,7 @@
               <a:graphicData uri="http://schemas.openxmlformats.org/drawingml/2006/picture">
                 <pic:pic xmlns:pic="http://schemas.openxmlformats.org/drawingml/2006/picture">
                   <pic:nvPicPr>
-                    <pic:cNvPr id="1420174383" name="Picture 1" descr="A graph of blue bars&#10;&#10;Description automatically generated"/>
+                    <pic:cNvPr id="1899492969" name="Picture 1" descr="A graph of a function&#10;&#10;Description automatically generated with medium confidence"/>
                     <pic:cNvPicPr/>
                   </pic:nvPicPr>
                   <pic:blipFill>
@@ -640,7 +682,7 @@
                   <pic:spPr>
                     <a:xfrm>
                       <a:off x="0" y="0"/>
-                      <a:ext cx="5731510" cy="4069080"/>
+                      <a:ext cx="5731510" cy="2977515"/>
                     </a:xfrm>
                     <a:prstGeom prst="rect">
                       <a:avLst/>
@@ -658,48 +700,396 @@
         <w:pStyle w:val="ListParagraph"/>
         <w:numPr>
           <w:ilvl w:val="0"/>
-          <w:numId w:val="1"/>
+          <w:numId w:val="9"/>
         </w:numPr>
         <w:rPr>
           <w:noProof/>
         </w:rPr>
       </w:pPr>
+      <w:r>
+        <w:rPr>
+          <w:noProof/>
+        </w:rPr>
+        <w:t>Using the KDE of the fares of non-survivors</w:t>
+      </w:r>
+      <w:r>
+        <w:rPr>
+          <w:noProof/>
+        </w:rPr>
+        <w:t>(red)</w:t>
+      </w:r>
+      <w:r>
+        <w:rPr>
+          <w:noProof/>
+        </w:rPr>
+        <w:t xml:space="preserve"> and everyone else</w:t>
+      </w:r>
+      <w:r>
+        <w:rPr>
+          <w:noProof/>
+        </w:rPr>
+        <w:t>(blue)</w:t>
+      </w:r>
+      <w:r>
+        <w:rPr>
+          <w:noProof/>
+        </w:rPr>
+        <w:t xml:space="preserve"> it can be shown that there is a strong link between death and paying a low fare. This link does not increase continuously over all ages and hence the Fares payed will be split into groups similarly to age.</w:t>
+      </w:r>
+      <w:r>
+        <w:rPr>
+          <w:noProof/>
+        </w:rPr>
+        <w:t xml:space="preserve"> Chosen fare bins {0-30,30-100,100-max}</w:t>
+      </w:r>
+      <w:r>
+        <w:rPr>
+          <w:noProof/>
+        </w:rPr>
+        <w:drawing>
+          <wp:inline distT="0" distB="0" distL="0" distR="0" wp14:anchorId="16C37D5E" wp14:editId="66D991D4">
+            <wp:extent cx="5731510" cy="2987040"/>
+            <wp:effectExtent l="0" t="0" r="2540" b="3810"/>
+            <wp:docPr id="756513923" name="Picture 1" descr="A graph of a person with a blue and red line&#10;&#10;Description automatically generated with medium confidence"/>
+            <wp:cNvGraphicFramePr>
+              <a:graphicFrameLocks xmlns:a="http://schemas.openxmlformats.org/drawingml/2006/main" noChangeAspect="1"/>
+            </wp:cNvGraphicFramePr>
+            <a:graphic xmlns:a="http://schemas.openxmlformats.org/drawingml/2006/main">
+              <a:graphicData uri="http://schemas.openxmlformats.org/drawingml/2006/picture">
+                <pic:pic xmlns:pic="http://schemas.openxmlformats.org/drawingml/2006/picture">
+                  <pic:nvPicPr>
+                    <pic:cNvPr id="756513923" name="Picture 1" descr="A graph of a person with a blue and red line&#10;&#10;Description automatically generated with medium confidence"/>
+                    <pic:cNvPicPr/>
+                  </pic:nvPicPr>
+                  <pic:blipFill>
+                    <a:blip r:embed="rId7"/>
+                    <a:stretch>
+                      <a:fillRect/>
+                    </a:stretch>
+                  </pic:blipFill>
+                  <pic:spPr>
+                    <a:xfrm>
+                      <a:off x="0" y="0"/>
+                      <a:ext cx="5731510" cy="2987040"/>
+                    </a:xfrm>
+                    <a:prstGeom prst="rect">
+                      <a:avLst/>
+                    </a:prstGeom>
+                  </pic:spPr>
+                </pic:pic>
+              </a:graphicData>
+            </a:graphic>
+          </wp:inline>
+        </w:drawing>
+      </w:r>
     </w:p>
     <w:p>
       <w:pPr>
         <w:pStyle w:val="ListParagraph"/>
-      </w:pPr>
-      <w:r>
-        <w:rPr>
-          <w:noProof/>
-        </w:rPr>
-        <w:fldChar w:fldCharType="begin"/>
-      </w:r>
-      <w:r>
-        <w:rPr>
-          <w:noProof/>
-        </w:rPr>
-        <w:instrText xml:space="preserve"> LINK Excel.Sheet.12 "Book1" "Sheet1!R1C1:R14C2" \a \f 5 \h  \* MERGEFORMAT </w:instrText>
-      </w:r>
-      <w:r>
-        <w:rPr>
-          <w:noProof/>
-        </w:rPr>
-        <w:fldChar w:fldCharType="separate"/>
+        <w:numPr>
+          <w:ilvl w:val="0"/>
+          <w:numId w:val="9"/>
+        </w:numPr>
+        <w:rPr>
+          <w:noProof/>
+        </w:rPr>
+      </w:pPr>
+      <w:r>
+        <w:rPr>
+          <w:noProof/>
+        </w:rPr>
+        <w:t>Comparing Parch and SibSp</w:t>
+      </w:r>
+    </w:p>
+    <w:p>
+      <w:pPr>
+        <w:pStyle w:val="Heading1"/>
+        <w:rPr>
+          <w:noProof/>
+        </w:rPr>
+      </w:pPr>
+      <w:r>
+        <w:rPr>
+          <w:noProof/>
+        </w:rPr>
+        <w:t>Data Classification:</w:t>
       </w:r>
     </w:p>
     <w:p>
       <w:pPr>
         <w:pStyle w:val="ListParagraph"/>
-        <w:rPr>
-          <w:noProof/>
-        </w:rPr>
-      </w:pPr>
-      <w:r>
-        <w:rPr>
-          <w:noProof/>
-        </w:rPr>
-        <w:fldChar w:fldCharType="end"/>
+        <w:numPr>
+          <w:ilvl w:val="0"/>
+          <w:numId w:val="5"/>
+        </w:numPr>
+      </w:pPr>
+      <w:r>
+        <w:t>The data is split up based on findings from the analysis. To recap:</w:t>
+      </w:r>
+    </w:p>
+    <w:p>
+      <w:pPr>
+        <w:pStyle w:val="ListParagraph"/>
+        <w:numPr>
+          <w:ilvl w:val="0"/>
+          <w:numId w:val="6"/>
+        </w:numPr>
+      </w:pPr>
+      <w:r>
+        <w:t>Split age and fare into bins.</w:t>
+      </w:r>
+    </w:p>
+    <w:p>
+      <w:pPr>
+        <w:pStyle w:val="ListParagraph"/>
+        <w:numPr>
+          <w:ilvl w:val="0"/>
+          <w:numId w:val="6"/>
+        </w:numPr>
+      </w:pPr>
+      <w:r>
+        <w:t>Unwanted columns removed.</w:t>
+      </w:r>
+    </w:p>
+    <w:p>
+      <w:pPr>
+        <w:pStyle w:val="ListParagraph"/>
+        <w:numPr>
+          <w:ilvl w:val="0"/>
+          <w:numId w:val="6"/>
+        </w:numPr>
+      </w:pPr>
+      <w:r>
+        <w:t>Other transformations were already done previously.</w:t>
+      </w:r>
+    </w:p>
+    <w:p>
+      <w:pPr>
+        <w:pStyle w:val="ListParagraph"/>
+        <w:numPr>
+          <w:ilvl w:val="0"/>
+          <w:numId w:val="5"/>
+        </w:numPr>
+      </w:pPr>
+      <w:r>
+        <w:t>The outcomes are separated from the dataset.</w:t>
+      </w:r>
+    </w:p>
+    <w:p>
+      <w:pPr>
+        <w:pStyle w:val="ListParagraph"/>
+        <w:numPr>
+          <w:ilvl w:val="0"/>
+          <w:numId w:val="5"/>
+        </w:numPr>
+      </w:pPr>
+      <w:r>
+        <w:t>The dataset is split randomly into training and testing subsets using 95% of the dataset for training.</w:t>
+      </w:r>
+    </w:p>
+    <w:p>
+      <w:pPr>
+        <w:pStyle w:val="ListParagraph"/>
+        <w:numPr>
+          <w:ilvl w:val="0"/>
+          <w:numId w:val="5"/>
+        </w:numPr>
+      </w:pPr>
+      <w:r>
+        <w:lastRenderedPageBreak/>
+        <w:t>A logistic model is fitted adding a bias column. Explanation of how it’s fitted:</w:t>
+      </w:r>
+    </w:p>
+    <w:p>
+      <w:pPr>
+        <w:pStyle w:val="ListParagraph"/>
+        <w:numPr>
+          <w:ilvl w:val="0"/>
+          <w:numId w:val="6"/>
+        </w:numPr>
+      </w:pPr>
+      <w:r>
+        <w:t>Random starting weights are chosen.</w:t>
+      </w:r>
+    </w:p>
+    <w:p>
+      <w:pPr>
+        <w:pStyle w:val="ListParagraph"/>
+        <w:numPr>
+          <w:ilvl w:val="0"/>
+          <w:numId w:val="6"/>
+        </w:numPr>
+      </w:pPr>
+      <w:r>
+        <w:t>Derivatives of likelihood function with respect to features is calculated.</w:t>
+      </w:r>
+    </w:p>
+    <w:p>
+      <w:pPr>
+        <w:pStyle w:val="ListParagraph"/>
+        <w:numPr>
+          <w:ilvl w:val="0"/>
+          <w:numId w:val="6"/>
+        </w:numPr>
+      </w:pPr>
+      <w:r>
+        <w:t xml:space="preserve">Using the derivatives along with </w:t>
+      </w:r>
+      <w:r>
+        <w:t>the Adam gradient descent optimisation algorithm the weights are updated.</w:t>
+      </w:r>
+    </w:p>
+    <w:p>
+      <w:pPr>
+        <w:pStyle w:val="ListParagraph"/>
+        <w:numPr>
+          <w:ilvl w:val="0"/>
+          <w:numId w:val="6"/>
+        </w:numPr>
+      </w:pPr>
+      <w:r>
+        <w:t>The weights are continually updated using this method until either the mean of the absolute values of the gradients is below a threshold (</w:t>
+      </w:r>
+      <w:r>
+        <w:t>0.0000001</w:t>
+      </w:r>
+      <w:r>
+        <w:t>) or if non convergence criteria is met (&gt;</w:t>
+      </w:r>
+      <w:r>
+        <w:t>100</w:t>
+      </w:r>
+      <w:r>
+        <w:t>,</w:t>
+      </w:r>
+      <w:r>
+        <w:t>000</w:t>
+      </w:r>
+      <w:r>
+        <w:t xml:space="preserve"> iterations)</w:t>
+      </w:r>
+    </w:p>
+    <w:p>
+      <w:pPr>
+        <w:pStyle w:val="ListParagraph"/>
+        <w:numPr>
+          <w:ilvl w:val="0"/>
+          <w:numId w:val="5"/>
+        </w:numPr>
+      </w:pPr>
+      <w:r>
+        <w:t>With the model fitted it is tested on the testing set, the resulting accuracy is calculated by (total predictions correct)/(total predictions)</w:t>
+      </w:r>
+      <w:r>
+        <w:t>.</w:t>
+      </w:r>
+    </w:p>
+    <w:p>
+      <w:pPr>
+        <w:pStyle w:val="ListParagraph"/>
+        <w:numPr>
+          <w:ilvl w:val="0"/>
+          <w:numId w:val="5"/>
+        </w:numPr>
+      </w:pPr>
+      <w:r>
+        <w:t xml:space="preserve">To have confidence in the accuracy reported from the model I ran the program </w:t>
+      </w:r>
+      <w:r>
+        <w:t>three</w:t>
+      </w:r>
+      <w:r>
+        <w:t xml:space="preserve"> times which makes </w:t>
+      </w:r>
+      <w:r>
+        <w:t>different training/testing splits. Here are the accuracy results:</w:t>
+      </w:r>
+    </w:p>
+    <w:p>
+      <w:pPr>
+        <w:pStyle w:val="ListParagraph"/>
+        <w:numPr>
+          <w:ilvl w:val="0"/>
+          <w:numId w:val="6"/>
+        </w:numPr>
+      </w:pPr>
+      <w:r>
+        <w:t>80.55555555555556%</w:t>
+      </w:r>
+    </w:p>
+    <w:p>
+      <w:pPr>
+        <w:pStyle w:val="ListParagraph"/>
+        <w:numPr>
+          <w:ilvl w:val="0"/>
+          <w:numId w:val="6"/>
+        </w:numPr>
+      </w:pPr>
+      <w:r>
+        <w:t>83.33333333333334%</w:t>
+      </w:r>
+    </w:p>
+    <w:p>
+      <w:pPr>
+        <w:pStyle w:val="ListParagraph"/>
+        <w:numPr>
+          <w:ilvl w:val="0"/>
+          <w:numId w:val="6"/>
+        </w:numPr>
+      </w:pPr>
+      <w:r>
+        <w:t>94.44444444444444% (Anomalous so excluded in average)</w:t>
+      </w:r>
+    </w:p>
+    <w:p>
+      <w:pPr>
+        <w:ind w:left="720"/>
+      </w:pPr>
+      <w:r>
+        <w:t xml:space="preserve">The average accuracy over three runs is </w:t>
+      </w:r>
+      <w:r>
+        <w:t>81.9444444444</w:t>
+      </w:r>
+      <w:r>
+        <w:t>%</w:t>
+      </w:r>
+    </w:p>
+    <w:p>
+      <w:r>
+        <w:t>Please see this excel spreadsheet below for the predictions the model made on the full dataset, including the final representations of the features for the model</w:t>
+      </w:r>
+    </w:p>
+    <w:p>
+      <w:pPr>
+        <w:ind w:left="720"/>
+      </w:pPr>
+      <w:r>
+        <w:object w:dxaOrig="1544" w:dyaOrig="998" w14:anchorId="7CB1D26E">
+          <v:shapetype id="_x0000_t75" coordsize="21600,21600" o:spt="75" o:preferrelative="t" path="m@4@5l@4@11@9@11@9@5xe" filled="f" stroked="f">
+            <v:stroke joinstyle="miter"/>
+            <v:formulas>
+              <v:f eqn="if lineDrawn pixelLineWidth 0"/>
+              <v:f eqn="sum @0 1 0"/>
+              <v:f eqn="sum 0 0 @1"/>
+              <v:f eqn="prod @2 1 2"/>
+              <v:f eqn="prod @3 21600 pixelWidth"/>
+              <v:f eqn="prod @3 21600 pixelHeight"/>
+              <v:f eqn="sum @0 0 1"/>
+              <v:f eqn="prod @6 1 2"/>
+              <v:f eqn="prod @7 21600 pixelWidth"/>
+              <v:f eqn="sum @8 21600 0"/>
+              <v:f eqn="prod @7 21600 pixelHeight"/>
+              <v:f eqn="sum @10 21600 0"/>
+            </v:formulas>
+            <v:path o:extrusionok="f" gradientshapeok="t" o:connecttype="rect"/>
+            <o:lock v:ext="edit" aspectratio="t"/>
+          </v:shapetype>
+          <v:shape id="_x0000_i1030" type="#_x0000_t75" style="width:77pt;height:50.1pt" o:ole="">
+            <v:imagedata r:id="rId8" o:title=""/>
+          </v:shape>
+          <o:OLEObject Type="Embed" ProgID="Excel.Sheet.12" ShapeID="_x0000_i1030" DrawAspect="Icon" ObjectID="_1764305694" r:id="rId9"/>
+        </w:object>
       </w:r>
     </w:p>
     <w:sectPr>
@@ -715,6 +1105,385 @@
 <file path=word/numbering.xml><?xml version="1.0" encoding="utf-8"?>
 <w:numbering xmlns:wpc="http://schemas.microsoft.com/office/word/2010/wordprocessingCanvas" xmlns:cx="http://schemas.microsoft.com/office/drawing/2014/chartex" xmlns:cx1="http://schemas.microsoft.com/office/drawing/2015/9/8/chartex" xmlns:cx2="http://schemas.microsoft.com/office/drawing/2015/10/21/chartex" xmlns:cx3="http://schemas.microsoft.com/office/drawing/2016/5/9/chartex" xmlns:cx4="http://schemas.microsoft.com/office/drawing/2016/5/10/chartex" xmlns:cx5="http://schemas.microsoft.com/office/drawing/2016/5/11/chartex" xmlns:cx6="http://schemas.microsoft.com/office/drawing/2016/5/12/chartex" xmlns:cx7="http://schemas.microsoft.com/office/drawing/2016/5/13/chartex" xmlns:cx8="http://schemas.microsoft.com/office/drawing/2016/5/14/chartex" xmlns:mc="http://schemas.openxmlformats.org/markup-compatibility/2006" xmlns:aink="http://schemas.microsoft.com/office/drawing/2016/ink" xmlns:am3d="http://schemas.microsoft.com/office/drawing/2017/model3d" xmlns:o="urn:schemas-microsoft-com:office:office" xmlns:oel="http://schemas.microsoft.com/office/2019/extlst" xmlns:r="http://schemas.openxmlformats.org/officeDocument/2006/relationships" xmlns:m="http://schemas.openxmlformats.org/officeDocument/2006/math" xmlns:v="urn:schemas-microsoft-com:vml" xmlns:wp14="http://schemas.microsoft.com/office/word/2010/wordprocessingDrawing" xmlns:wp="http://schemas.openxmlformats.org/drawingml/2006/wordprocessingDrawing" xmlns:w10="urn:schemas-microsoft-com:office:word" xmlns:w="http://schemas.openxmlformats.org/wordprocessingml/2006/main" xmlns:w14="http://schemas.microsoft.com/office/word/2010/wordml" xmlns:w15="http://schemas.microsoft.com/office/word/2012/wordml" xmlns:w16cex="http://schemas.microsoft.com/office/word/2018/wordml/cex" xmlns:w16cid="http://schemas.microsoft.com/office/word/2016/wordml/cid" xmlns:w16="http://schemas.microsoft.com/office/word/2018/wordml" xmlns:w16sdtdh="http://schemas.microsoft.com/office/word/2020/wordml/sdtdatahash" xmlns:w16se="http://schemas.microsoft.com/office/word/2015/wordml/symex" xmlns:wpg="http://schemas.microsoft.com/office/word/2010/wordprocessingGroup" xmlns:wpi="http://schemas.microsoft.com/office/word/2010/wordprocessingInk" xmlns:wne="http://schemas.microsoft.com/office/word/2006/wordml" xmlns:wps="http://schemas.microsoft.com/office/word/2010/wordprocessingShape" mc:Ignorable="w14 w15 w16se w16cid w16 w16cex w16sdtdh wp14">
   <w:abstractNum w:abstractNumId="0" w15:restartNumberingAfterBreak="0">
+    <w:nsid w:val="177509EF"/>
+    <w:multiLevelType w:val="hybridMultilevel"/>
+    <w:tmpl w:val="7ED89BE2"/>
+    <w:lvl w:ilvl="0" w:tplc="60285A2A">
+      <w:start w:val="1"/>
+      <w:numFmt w:val="decimal"/>
+      <w:lvlText w:val="(%1)"/>
+      <w:lvlJc w:val="left"/>
+      <w:pPr>
+        <w:ind w:left="1080" w:hanging="360"/>
+      </w:pPr>
+      <w:rPr>
+        <w:rFonts w:hint="default"/>
+      </w:rPr>
+    </w:lvl>
+    <w:lvl w:ilvl="1" w:tplc="08090019" w:tentative="1">
+      <w:start w:val="1"/>
+      <w:numFmt w:val="lowerLetter"/>
+      <w:lvlText w:val="%2."/>
+      <w:lvlJc w:val="left"/>
+      <w:pPr>
+        <w:ind w:left="1800" w:hanging="360"/>
+      </w:pPr>
+    </w:lvl>
+    <w:lvl w:ilvl="2" w:tplc="0809001B" w:tentative="1">
+      <w:start w:val="1"/>
+      <w:numFmt w:val="lowerRoman"/>
+      <w:lvlText w:val="%3."/>
+      <w:lvlJc w:val="right"/>
+      <w:pPr>
+        <w:ind w:left="2520" w:hanging="180"/>
+      </w:pPr>
+    </w:lvl>
+    <w:lvl w:ilvl="3" w:tplc="0809000F" w:tentative="1">
+      <w:start w:val="1"/>
+      <w:numFmt w:val="decimal"/>
+      <w:lvlText w:val="%4."/>
+      <w:lvlJc w:val="left"/>
+      <w:pPr>
+        <w:ind w:left="3240" w:hanging="360"/>
+      </w:pPr>
+    </w:lvl>
+    <w:lvl w:ilvl="4" w:tplc="08090019" w:tentative="1">
+      <w:start w:val="1"/>
+      <w:numFmt w:val="lowerLetter"/>
+      <w:lvlText w:val="%5."/>
+      <w:lvlJc w:val="left"/>
+      <w:pPr>
+        <w:ind w:left="3960" w:hanging="360"/>
+      </w:pPr>
+    </w:lvl>
+    <w:lvl w:ilvl="5" w:tplc="0809001B" w:tentative="1">
+      <w:start w:val="1"/>
+      <w:numFmt w:val="lowerRoman"/>
+      <w:lvlText w:val="%6."/>
+      <w:lvlJc w:val="right"/>
+      <w:pPr>
+        <w:ind w:left="4680" w:hanging="180"/>
+      </w:pPr>
+    </w:lvl>
+    <w:lvl w:ilvl="6" w:tplc="0809000F" w:tentative="1">
+      <w:start w:val="1"/>
+      <w:numFmt w:val="decimal"/>
+      <w:lvlText w:val="%7."/>
+      <w:lvlJc w:val="left"/>
+      <w:pPr>
+        <w:ind w:left="5400" w:hanging="360"/>
+      </w:pPr>
+    </w:lvl>
+    <w:lvl w:ilvl="7" w:tplc="08090019" w:tentative="1">
+      <w:start w:val="1"/>
+      <w:numFmt w:val="lowerLetter"/>
+      <w:lvlText w:val="%8."/>
+      <w:lvlJc w:val="left"/>
+      <w:pPr>
+        <w:ind w:left="6120" w:hanging="360"/>
+      </w:pPr>
+    </w:lvl>
+    <w:lvl w:ilvl="8" w:tplc="0809001B" w:tentative="1">
+      <w:start w:val="1"/>
+      <w:numFmt w:val="lowerRoman"/>
+      <w:lvlText w:val="%9."/>
+      <w:lvlJc w:val="right"/>
+      <w:pPr>
+        <w:ind w:left="6840" w:hanging="180"/>
+      </w:pPr>
+    </w:lvl>
+  </w:abstractNum>
+  <w:abstractNum w:abstractNumId="1" w15:restartNumberingAfterBreak="0">
+    <w:nsid w:val="1ED16F86"/>
+    <w:multiLevelType w:val="hybridMultilevel"/>
+    <w:tmpl w:val="9C2E3602"/>
+    <w:lvl w:ilvl="0" w:tplc="FFFFFFFF">
+      <w:start w:val="1"/>
+      <w:numFmt w:val="decimal"/>
+      <w:lvlText w:val="%1."/>
+      <w:lvlJc w:val="left"/>
+      <w:pPr>
+        <w:ind w:left="720" w:hanging="360"/>
+      </w:pPr>
+      <w:rPr>
+        <w:rFonts w:hint="default"/>
+      </w:rPr>
+    </w:lvl>
+    <w:lvl w:ilvl="1" w:tplc="FFFFFFFF" w:tentative="1">
+      <w:start w:val="1"/>
+      <w:numFmt w:val="lowerLetter"/>
+      <w:lvlText w:val="%2."/>
+      <w:lvlJc w:val="left"/>
+      <w:pPr>
+        <w:ind w:left="1440" w:hanging="360"/>
+      </w:pPr>
+    </w:lvl>
+    <w:lvl w:ilvl="2" w:tplc="FFFFFFFF" w:tentative="1">
+      <w:start w:val="1"/>
+      <w:numFmt w:val="lowerRoman"/>
+      <w:lvlText w:val="%3."/>
+      <w:lvlJc w:val="right"/>
+      <w:pPr>
+        <w:ind w:left="2160" w:hanging="180"/>
+      </w:pPr>
+    </w:lvl>
+    <w:lvl w:ilvl="3" w:tplc="FFFFFFFF" w:tentative="1">
+      <w:start w:val="1"/>
+      <w:numFmt w:val="decimal"/>
+      <w:lvlText w:val="%4."/>
+      <w:lvlJc w:val="left"/>
+      <w:pPr>
+        <w:ind w:left="2880" w:hanging="360"/>
+      </w:pPr>
+    </w:lvl>
+    <w:lvl w:ilvl="4" w:tplc="FFFFFFFF" w:tentative="1">
+      <w:start w:val="1"/>
+      <w:numFmt w:val="lowerLetter"/>
+      <w:lvlText w:val="%5."/>
+      <w:lvlJc w:val="left"/>
+      <w:pPr>
+        <w:ind w:left="3600" w:hanging="360"/>
+      </w:pPr>
+    </w:lvl>
+    <w:lvl w:ilvl="5" w:tplc="FFFFFFFF" w:tentative="1">
+      <w:start w:val="1"/>
+      <w:numFmt w:val="lowerRoman"/>
+      <w:lvlText w:val="%6."/>
+      <w:lvlJc w:val="right"/>
+      <w:pPr>
+        <w:ind w:left="4320" w:hanging="180"/>
+      </w:pPr>
+    </w:lvl>
+    <w:lvl w:ilvl="6" w:tplc="FFFFFFFF" w:tentative="1">
+      <w:start w:val="1"/>
+      <w:numFmt w:val="decimal"/>
+      <w:lvlText w:val="%7."/>
+      <w:lvlJc w:val="left"/>
+      <w:pPr>
+        <w:ind w:left="5040" w:hanging="360"/>
+      </w:pPr>
+    </w:lvl>
+    <w:lvl w:ilvl="7" w:tplc="FFFFFFFF" w:tentative="1">
+      <w:start w:val="1"/>
+      <w:numFmt w:val="lowerLetter"/>
+      <w:lvlText w:val="%8."/>
+      <w:lvlJc w:val="left"/>
+      <w:pPr>
+        <w:ind w:left="5760" w:hanging="360"/>
+      </w:pPr>
+    </w:lvl>
+    <w:lvl w:ilvl="8" w:tplc="FFFFFFFF" w:tentative="1">
+      <w:start w:val="1"/>
+      <w:numFmt w:val="lowerRoman"/>
+      <w:lvlText w:val="%9."/>
+      <w:lvlJc w:val="right"/>
+      <w:pPr>
+        <w:ind w:left="6480" w:hanging="180"/>
+      </w:pPr>
+    </w:lvl>
+  </w:abstractNum>
+  <w:abstractNum w:abstractNumId="2" w15:restartNumberingAfterBreak="0">
+    <w:nsid w:val="334B7783"/>
+    <w:multiLevelType w:val="hybridMultilevel"/>
+    <w:tmpl w:val="5FFCD326"/>
+    <w:lvl w:ilvl="0" w:tplc="A6467FA6">
+      <w:numFmt w:val="bullet"/>
+      <w:lvlText w:val="-"/>
+      <w:lvlJc w:val="left"/>
+      <w:pPr>
+        <w:ind w:left="1080" w:hanging="360"/>
+      </w:pPr>
+      <w:rPr>
+        <w:rFonts w:ascii="Calibri" w:eastAsiaTheme="minorHAnsi" w:hAnsi="Calibri" w:cs="Calibri" w:hint="default"/>
+      </w:rPr>
+    </w:lvl>
+    <w:lvl w:ilvl="1" w:tplc="08090003" w:tentative="1">
+      <w:start w:val="1"/>
+      <w:numFmt w:val="bullet"/>
+      <w:lvlText w:val="o"/>
+      <w:lvlJc w:val="left"/>
+      <w:pPr>
+        <w:ind w:left="1800" w:hanging="360"/>
+      </w:pPr>
+      <w:rPr>
+        <w:rFonts w:ascii="Courier New" w:hAnsi="Courier New" w:cs="Courier New" w:hint="default"/>
+      </w:rPr>
+    </w:lvl>
+    <w:lvl w:ilvl="2" w:tplc="08090005" w:tentative="1">
+      <w:start w:val="1"/>
+      <w:numFmt w:val="bullet"/>
+      <w:lvlText w:val=""/>
+      <w:lvlJc w:val="left"/>
+      <w:pPr>
+        <w:ind w:left="2520" w:hanging="360"/>
+      </w:pPr>
+      <w:rPr>
+        <w:rFonts w:ascii="Wingdings" w:hAnsi="Wingdings" w:hint="default"/>
+      </w:rPr>
+    </w:lvl>
+    <w:lvl w:ilvl="3" w:tplc="08090001" w:tentative="1">
+      <w:start w:val="1"/>
+      <w:numFmt w:val="bullet"/>
+      <w:lvlText w:val=""/>
+      <w:lvlJc w:val="left"/>
+      <w:pPr>
+        <w:ind w:left="3240" w:hanging="360"/>
+      </w:pPr>
+      <w:rPr>
+        <w:rFonts w:ascii="Symbol" w:hAnsi="Symbol" w:hint="default"/>
+      </w:rPr>
+    </w:lvl>
+    <w:lvl w:ilvl="4" w:tplc="08090003" w:tentative="1">
+      <w:start w:val="1"/>
+      <w:numFmt w:val="bullet"/>
+      <w:lvlText w:val="o"/>
+      <w:lvlJc w:val="left"/>
+      <w:pPr>
+        <w:ind w:left="3960" w:hanging="360"/>
+      </w:pPr>
+      <w:rPr>
+        <w:rFonts w:ascii="Courier New" w:hAnsi="Courier New" w:cs="Courier New" w:hint="default"/>
+      </w:rPr>
+    </w:lvl>
+    <w:lvl w:ilvl="5" w:tplc="08090005" w:tentative="1">
+      <w:start w:val="1"/>
+      <w:numFmt w:val="bullet"/>
+      <w:lvlText w:val=""/>
+      <w:lvlJc w:val="left"/>
+      <w:pPr>
+        <w:ind w:left="4680" w:hanging="360"/>
+      </w:pPr>
+      <w:rPr>
+        <w:rFonts w:ascii="Wingdings" w:hAnsi="Wingdings" w:hint="default"/>
+      </w:rPr>
+    </w:lvl>
+    <w:lvl w:ilvl="6" w:tplc="08090001" w:tentative="1">
+      <w:start w:val="1"/>
+      <w:numFmt w:val="bullet"/>
+      <w:lvlText w:val=""/>
+      <w:lvlJc w:val="left"/>
+      <w:pPr>
+        <w:ind w:left="5400" w:hanging="360"/>
+      </w:pPr>
+      <w:rPr>
+        <w:rFonts w:ascii="Symbol" w:hAnsi="Symbol" w:hint="default"/>
+      </w:rPr>
+    </w:lvl>
+    <w:lvl w:ilvl="7" w:tplc="08090003" w:tentative="1">
+      <w:start w:val="1"/>
+      <w:numFmt w:val="bullet"/>
+      <w:lvlText w:val="o"/>
+      <w:lvlJc w:val="left"/>
+      <w:pPr>
+        <w:ind w:left="6120" w:hanging="360"/>
+      </w:pPr>
+      <w:rPr>
+        <w:rFonts w:ascii="Courier New" w:hAnsi="Courier New" w:cs="Courier New" w:hint="default"/>
+      </w:rPr>
+    </w:lvl>
+    <w:lvl w:ilvl="8" w:tplc="08090005" w:tentative="1">
+      <w:start w:val="1"/>
+      <w:numFmt w:val="bullet"/>
+      <w:lvlText w:val=""/>
+      <w:lvlJc w:val="left"/>
+      <w:pPr>
+        <w:ind w:left="6840" w:hanging="360"/>
+      </w:pPr>
+      <w:rPr>
+        <w:rFonts w:ascii="Wingdings" w:hAnsi="Wingdings" w:hint="default"/>
+      </w:rPr>
+    </w:lvl>
+  </w:abstractNum>
+  <w:abstractNum w:abstractNumId="3" w15:restartNumberingAfterBreak="0">
+    <w:nsid w:val="3EE80915"/>
+    <w:multiLevelType w:val="hybridMultilevel"/>
+    <w:tmpl w:val="A27E5C2A"/>
+    <w:lvl w:ilvl="0" w:tplc="E2C8D3E6">
+      <w:start w:val="1"/>
+      <w:numFmt w:val="decimal"/>
+      <w:lvlText w:val="(%1)"/>
+      <w:lvlJc w:val="left"/>
+      <w:pPr>
+        <w:ind w:left="1080" w:hanging="360"/>
+      </w:pPr>
+      <w:rPr>
+        <w:rFonts w:hint="default"/>
+      </w:rPr>
+    </w:lvl>
+    <w:lvl w:ilvl="1" w:tplc="08090019" w:tentative="1">
+      <w:start w:val="1"/>
+      <w:numFmt w:val="lowerLetter"/>
+      <w:lvlText w:val="%2."/>
+      <w:lvlJc w:val="left"/>
+      <w:pPr>
+        <w:ind w:left="1800" w:hanging="360"/>
+      </w:pPr>
+    </w:lvl>
+    <w:lvl w:ilvl="2" w:tplc="0809001B" w:tentative="1">
+      <w:start w:val="1"/>
+      <w:numFmt w:val="lowerRoman"/>
+      <w:lvlText w:val="%3."/>
+      <w:lvlJc w:val="right"/>
+      <w:pPr>
+        <w:ind w:left="2520" w:hanging="180"/>
+      </w:pPr>
+    </w:lvl>
+    <w:lvl w:ilvl="3" w:tplc="0809000F" w:tentative="1">
+      <w:start w:val="1"/>
+      <w:numFmt w:val="decimal"/>
+      <w:lvlText w:val="%4."/>
+      <w:lvlJc w:val="left"/>
+      <w:pPr>
+        <w:ind w:left="3240" w:hanging="360"/>
+      </w:pPr>
+    </w:lvl>
+    <w:lvl w:ilvl="4" w:tplc="08090019" w:tentative="1">
+      <w:start w:val="1"/>
+      <w:numFmt w:val="lowerLetter"/>
+      <w:lvlText w:val="%5."/>
+      <w:lvlJc w:val="left"/>
+      <w:pPr>
+        <w:ind w:left="3960" w:hanging="360"/>
+      </w:pPr>
+    </w:lvl>
+    <w:lvl w:ilvl="5" w:tplc="0809001B" w:tentative="1">
+      <w:start w:val="1"/>
+      <w:numFmt w:val="lowerRoman"/>
+      <w:lvlText w:val="%6."/>
+      <w:lvlJc w:val="right"/>
+      <w:pPr>
+        <w:ind w:left="4680" w:hanging="180"/>
+      </w:pPr>
+    </w:lvl>
+    <w:lvl w:ilvl="6" w:tplc="0809000F" w:tentative="1">
+      <w:start w:val="1"/>
+      <w:numFmt w:val="decimal"/>
+      <w:lvlText w:val="%7."/>
+      <w:lvlJc w:val="left"/>
+      <w:pPr>
+        <w:ind w:left="5400" w:hanging="360"/>
+      </w:pPr>
+    </w:lvl>
+    <w:lvl w:ilvl="7" w:tplc="08090019" w:tentative="1">
+      <w:start w:val="1"/>
+      <w:numFmt w:val="lowerLetter"/>
+      <w:lvlText w:val="%8."/>
+      <w:lvlJc w:val="left"/>
+      <w:pPr>
+        <w:ind w:left="6120" w:hanging="360"/>
+      </w:pPr>
+    </w:lvl>
+    <w:lvl w:ilvl="8" w:tplc="0809001B" w:tentative="1">
+      <w:start w:val="1"/>
+      <w:numFmt w:val="lowerRoman"/>
+      <w:lvlText w:val="%9."/>
+      <w:lvlJc w:val="right"/>
+      <w:pPr>
+        <w:ind w:left="6840" w:hanging="180"/>
+      </w:pPr>
+    </w:lvl>
+  </w:abstractNum>
+  <w:abstractNum w:abstractNumId="4" w15:restartNumberingAfterBreak="0">
     <w:nsid w:val="58AD3786"/>
     <w:multiLevelType w:val="hybridMultilevel"/>
     <w:tmpl w:val="9C2E3602"/>
@@ -803,7 +1572,208 @@
       </w:pPr>
     </w:lvl>
   </w:abstractNum>
-  <w:abstractNum w:abstractNumId="1" w15:restartNumberingAfterBreak="0">
+  <w:abstractNum w:abstractNumId="5" w15:restartNumberingAfterBreak="0">
+    <w:nsid w:val="60340722"/>
+    <w:multiLevelType w:val="hybridMultilevel"/>
+    <w:tmpl w:val="F69E97AC"/>
+    <w:lvl w:ilvl="0" w:tplc="51964A8A">
+      <w:numFmt w:val="bullet"/>
+      <w:lvlText w:val="-"/>
+      <w:lvlJc w:val="left"/>
+      <w:pPr>
+        <w:ind w:left="1080" w:hanging="360"/>
+      </w:pPr>
+      <w:rPr>
+        <w:rFonts w:ascii="Calibri" w:eastAsiaTheme="minorHAnsi" w:hAnsi="Calibri" w:cs="Calibri" w:hint="default"/>
+      </w:rPr>
+    </w:lvl>
+    <w:lvl w:ilvl="1" w:tplc="08090003" w:tentative="1">
+      <w:start w:val="1"/>
+      <w:numFmt w:val="bullet"/>
+      <w:lvlText w:val="o"/>
+      <w:lvlJc w:val="left"/>
+      <w:pPr>
+        <w:ind w:left="1800" w:hanging="360"/>
+      </w:pPr>
+      <w:rPr>
+        <w:rFonts w:ascii="Courier New" w:hAnsi="Courier New" w:cs="Courier New" w:hint="default"/>
+      </w:rPr>
+    </w:lvl>
+    <w:lvl w:ilvl="2" w:tplc="08090005" w:tentative="1">
+      <w:start w:val="1"/>
+      <w:numFmt w:val="bullet"/>
+      <w:lvlText w:val=""/>
+      <w:lvlJc w:val="left"/>
+      <w:pPr>
+        <w:ind w:left="2520" w:hanging="360"/>
+      </w:pPr>
+      <w:rPr>
+        <w:rFonts w:ascii="Wingdings" w:hAnsi="Wingdings" w:hint="default"/>
+      </w:rPr>
+    </w:lvl>
+    <w:lvl w:ilvl="3" w:tplc="08090001" w:tentative="1">
+      <w:start w:val="1"/>
+      <w:numFmt w:val="bullet"/>
+      <w:lvlText w:val=""/>
+      <w:lvlJc w:val="left"/>
+      <w:pPr>
+        <w:ind w:left="3240" w:hanging="360"/>
+      </w:pPr>
+      <w:rPr>
+        <w:rFonts w:ascii="Symbol" w:hAnsi="Symbol" w:hint="default"/>
+      </w:rPr>
+    </w:lvl>
+    <w:lvl w:ilvl="4" w:tplc="08090003" w:tentative="1">
+      <w:start w:val="1"/>
+      <w:numFmt w:val="bullet"/>
+      <w:lvlText w:val="o"/>
+      <w:lvlJc w:val="left"/>
+      <w:pPr>
+        <w:ind w:left="3960" w:hanging="360"/>
+      </w:pPr>
+      <w:rPr>
+        <w:rFonts w:ascii="Courier New" w:hAnsi="Courier New" w:cs="Courier New" w:hint="default"/>
+      </w:rPr>
+    </w:lvl>
+    <w:lvl w:ilvl="5" w:tplc="08090005" w:tentative="1">
+      <w:start w:val="1"/>
+      <w:numFmt w:val="bullet"/>
+      <w:lvlText w:val=""/>
+      <w:lvlJc w:val="left"/>
+      <w:pPr>
+        <w:ind w:left="4680" w:hanging="360"/>
+      </w:pPr>
+      <w:rPr>
+        <w:rFonts w:ascii="Wingdings" w:hAnsi="Wingdings" w:hint="default"/>
+      </w:rPr>
+    </w:lvl>
+    <w:lvl w:ilvl="6" w:tplc="08090001" w:tentative="1">
+      <w:start w:val="1"/>
+      <w:numFmt w:val="bullet"/>
+      <w:lvlText w:val=""/>
+      <w:lvlJc w:val="left"/>
+      <w:pPr>
+        <w:ind w:left="5400" w:hanging="360"/>
+      </w:pPr>
+      <w:rPr>
+        <w:rFonts w:ascii="Symbol" w:hAnsi="Symbol" w:hint="default"/>
+      </w:rPr>
+    </w:lvl>
+    <w:lvl w:ilvl="7" w:tplc="08090003" w:tentative="1">
+      <w:start w:val="1"/>
+      <w:numFmt w:val="bullet"/>
+      <w:lvlText w:val="o"/>
+      <w:lvlJc w:val="left"/>
+      <w:pPr>
+        <w:ind w:left="6120" w:hanging="360"/>
+      </w:pPr>
+      <w:rPr>
+        <w:rFonts w:ascii="Courier New" w:hAnsi="Courier New" w:cs="Courier New" w:hint="default"/>
+      </w:rPr>
+    </w:lvl>
+    <w:lvl w:ilvl="8" w:tplc="08090005" w:tentative="1">
+      <w:start w:val="1"/>
+      <w:numFmt w:val="bullet"/>
+      <w:lvlText w:val=""/>
+      <w:lvlJc w:val="left"/>
+      <w:pPr>
+        <w:ind w:left="6840" w:hanging="360"/>
+      </w:pPr>
+      <w:rPr>
+        <w:rFonts w:ascii="Wingdings" w:hAnsi="Wingdings" w:hint="default"/>
+      </w:rPr>
+    </w:lvl>
+  </w:abstractNum>
+  <w:abstractNum w:abstractNumId="6" w15:restartNumberingAfterBreak="0">
+    <w:nsid w:val="66AA458C"/>
+    <w:multiLevelType w:val="hybridMultilevel"/>
+    <w:tmpl w:val="99109C1E"/>
+    <w:lvl w:ilvl="0" w:tplc="0809000F">
+      <w:start w:val="1"/>
+      <w:numFmt w:val="decimal"/>
+      <w:lvlText w:val="%1."/>
+      <w:lvlJc w:val="left"/>
+      <w:pPr>
+        <w:ind w:left="720" w:hanging="360"/>
+      </w:pPr>
+      <w:rPr>
+        <w:rFonts w:hint="default"/>
+      </w:rPr>
+    </w:lvl>
+    <w:lvl w:ilvl="1" w:tplc="08090019" w:tentative="1">
+      <w:start w:val="1"/>
+      <w:numFmt w:val="lowerLetter"/>
+      <w:lvlText w:val="%2."/>
+      <w:lvlJc w:val="left"/>
+      <w:pPr>
+        <w:ind w:left="1440" w:hanging="360"/>
+      </w:pPr>
+    </w:lvl>
+    <w:lvl w:ilvl="2" w:tplc="0809001B" w:tentative="1">
+      <w:start w:val="1"/>
+      <w:numFmt w:val="lowerRoman"/>
+      <w:lvlText w:val="%3."/>
+      <w:lvlJc w:val="right"/>
+      <w:pPr>
+        <w:ind w:left="2160" w:hanging="180"/>
+      </w:pPr>
+    </w:lvl>
+    <w:lvl w:ilvl="3" w:tplc="0809000F" w:tentative="1">
+      <w:start w:val="1"/>
+      <w:numFmt w:val="decimal"/>
+      <w:lvlText w:val="%4."/>
+      <w:lvlJc w:val="left"/>
+      <w:pPr>
+        <w:ind w:left="2880" w:hanging="360"/>
+      </w:pPr>
+    </w:lvl>
+    <w:lvl w:ilvl="4" w:tplc="08090019" w:tentative="1">
+      <w:start w:val="1"/>
+      <w:numFmt w:val="lowerLetter"/>
+      <w:lvlText w:val="%5."/>
+      <w:lvlJc w:val="left"/>
+      <w:pPr>
+        <w:ind w:left="3600" w:hanging="360"/>
+      </w:pPr>
+    </w:lvl>
+    <w:lvl w:ilvl="5" w:tplc="0809001B" w:tentative="1">
+      <w:start w:val="1"/>
+      <w:numFmt w:val="lowerRoman"/>
+      <w:lvlText w:val="%6."/>
+      <w:lvlJc w:val="right"/>
+      <w:pPr>
+        <w:ind w:left="4320" w:hanging="180"/>
+      </w:pPr>
+    </w:lvl>
+    <w:lvl w:ilvl="6" w:tplc="0809000F" w:tentative="1">
+      <w:start w:val="1"/>
+      <w:numFmt w:val="decimal"/>
+      <w:lvlText w:val="%7."/>
+      <w:lvlJc w:val="left"/>
+      <w:pPr>
+        <w:ind w:left="5040" w:hanging="360"/>
+      </w:pPr>
+    </w:lvl>
+    <w:lvl w:ilvl="7" w:tplc="08090019" w:tentative="1">
+      <w:start w:val="1"/>
+      <w:numFmt w:val="lowerLetter"/>
+      <w:lvlText w:val="%8."/>
+      <w:lvlJc w:val="left"/>
+      <w:pPr>
+        <w:ind w:left="5760" w:hanging="360"/>
+      </w:pPr>
+    </w:lvl>
+    <w:lvl w:ilvl="8" w:tplc="0809001B" w:tentative="1">
+      <w:start w:val="1"/>
+      <w:numFmt w:val="lowerRoman"/>
+      <w:lvlText w:val="%9."/>
+      <w:lvlJc w:val="right"/>
+      <w:pPr>
+        <w:ind w:left="6480" w:hanging="180"/>
+      </w:pPr>
+    </w:lvl>
+  </w:abstractNum>
+  <w:abstractNum w:abstractNumId="7" w15:restartNumberingAfterBreak="0">
     <w:nsid w:val="71826275"/>
     <w:multiLevelType w:val="hybridMultilevel"/>
     <w:tmpl w:val="04B026FA"/>
@@ -915,10 +1885,144 @@
       </w:rPr>
     </w:lvl>
   </w:abstractNum>
+  <w:abstractNum w:abstractNumId="8" w15:restartNumberingAfterBreak="0">
+    <w:nsid w:val="76D36108"/>
+    <w:multiLevelType w:val="hybridMultilevel"/>
+    <w:tmpl w:val="DEBC4E94"/>
+    <w:lvl w:ilvl="0" w:tplc="ED14C75E">
+      <w:start w:val="1"/>
+      <w:numFmt w:val="bullet"/>
+      <w:lvlText w:val="-"/>
+      <w:lvlJc w:val="left"/>
+      <w:pPr>
+        <w:ind w:left="1080" w:hanging="360"/>
+      </w:pPr>
+      <w:rPr>
+        <w:rFonts w:ascii="Calibri" w:eastAsiaTheme="minorHAnsi" w:hAnsi="Calibri" w:cs="Calibri" w:hint="default"/>
+      </w:rPr>
+    </w:lvl>
+    <w:lvl w:ilvl="1" w:tplc="08090003" w:tentative="1">
+      <w:start w:val="1"/>
+      <w:numFmt w:val="bullet"/>
+      <w:lvlText w:val="o"/>
+      <w:lvlJc w:val="left"/>
+      <w:pPr>
+        <w:ind w:left="1800" w:hanging="360"/>
+      </w:pPr>
+      <w:rPr>
+        <w:rFonts w:ascii="Courier New" w:hAnsi="Courier New" w:cs="Courier New" w:hint="default"/>
+      </w:rPr>
+    </w:lvl>
+    <w:lvl w:ilvl="2" w:tplc="08090005" w:tentative="1">
+      <w:start w:val="1"/>
+      <w:numFmt w:val="bullet"/>
+      <w:lvlText w:val=""/>
+      <w:lvlJc w:val="left"/>
+      <w:pPr>
+        <w:ind w:left="2520" w:hanging="360"/>
+      </w:pPr>
+      <w:rPr>
+        <w:rFonts w:ascii="Wingdings" w:hAnsi="Wingdings" w:hint="default"/>
+      </w:rPr>
+    </w:lvl>
+    <w:lvl w:ilvl="3" w:tplc="08090001" w:tentative="1">
+      <w:start w:val="1"/>
+      <w:numFmt w:val="bullet"/>
+      <w:lvlText w:val=""/>
+      <w:lvlJc w:val="left"/>
+      <w:pPr>
+        <w:ind w:left="3240" w:hanging="360"/>
+      </w:pPr>
+      <w:rPr>
+        <w:rFonts w:ascii="Symbol" w:hAnsi="Symbol" w:hint="default"/>
+      </w:rPr>
+    </w:lvl>
+    <w:lvl w:ilvl="4" w:tplc="08090003" w:tentative="1">
+      <w:start w:val="1"/>
+      <w:numFmt w:val="bullet"/>
+      <w:lvlText w:val="o"/>
+      <w:lvlJc w:val="left"/>
+      <w:pPr>
+        <w:ind w:left="3960" w:hanging="360"/>
+      </w:pPr>
+      <w:rPr>
+        <w:rFonts w:ascii="Courier New" w:hAnsi="Courier New" w:cs="Courier New" w:hint="default"/>
+      </w:rPr>
+    </w:lvl>
+    <w:lvl w:ilvl="5" w:tplc="08090005" w:tentative="1">
+      <w:start w:val="1"/>
+      <w:numFmt w:val="bullet"/>
+      <w:lvlText w:val=""/>
+      <w:lvlJc w:val="left"/>
+      <w:pPr>
+        <w:ind w:left="4680" w:hanging="360"/>
+      </w:pPr>
+      <w:rPr>
+        <w:rFonts w:ascii="Wingdings" w:hAnsi="Wingdings" w:hint="default"/>
+      </w:rPr>
+    </w:lvl>
+    <w:lvl w:ilvl="6" w:tplc="08090001" w:tentative="1">
+      <w:start w:val="1"/>
+      <w:numFmt w:val="bullet"/>
+      <w:lvlText w:val=""/>
+      <w:lvlJc w:val="left"/>
+      <w:pPr>
+        <w:ind w:left="5400" w:hanging="360"/>
+      </w:pPr>
+      <w:rPr>
+        <w:rFonts w:ascii="Symbol" w:hAnsi="Symbol" w:hint="default"/>
+      </w:rPr>
+    </w:lvl>
+    <w:lvl w:ilvl="7" w:tplc="08090003" w:tentative="1">
+      <w:start w:val="1"/>
+      <w:numFmt w:val="bullet"/>
+      <w:lvlText w:val="o"/>
+      <w:lvlJc w:val="left"/>
+      <w:pPr>
+        <w:ind w:left="6120" w:hanging="360"/>
+      </w:pPr>
+      <w:rPr>
+        <w:rFonts w:ascii="Courier New" w:hAnsi="Courier New" w:cs="Courier New" w:hint="default"/>
+      </w:rPr>
+    </w:lvl>
+    <w:lvl w:ilvl="8" w:tplc="08090005" w:tentative="1">
+      <w:start w:val="1"/>
+      <w:numFmt w:val="bullet"/>
+      <w:lvlText w:val=""/>
+      <w:lvlJc w:val="left"/>
+      <w:pPr>
+        <w:ind w:left="6840" w:hanging="360"/>
+      </w:pPr>
+      <w:rPr>
+        <w:rFonts w:ascii="Wingdings" w:hAnsi="Wingdings" w:hint="default"/>
+      </w:rPr>
+    </w:lvl>
+  </w:abstractNum>
   <w:num w:numId="1" w16cid:durableId="950404431">
+    <w:abstractNumId w:val="4"/>
+  </w:num>
+  <w:num w:numId="2" w16cid:durableId="1567908796">
+    <w:abstractNumId w:val="7"/>
+  </w:num>
+  <w:num w:numId="3" w16cid:durableId="573316889">
+    <w:abstractNumId w:val="5"/>
+  </w:num>
+  <w:num w:numId="4" w16cid:durableId="1347756235">
+    <w:abstractNumId w:val="2"/>
+  </w:num>
+  <w:num w:numId="5" w16cid:durableId="505824041">
+    <w:abstractNumId w:val="6"/>
+  </w:num>
+  <w:num w:numId="6" w16cid:durableId="856312018">
+    <w:abstractNumId w:val="8"/>
+  </w:num>
+  <w:num w:numId="7" w16cid:durableId="496304532">
     <w:abstractNumId w:val="0"/>
   </w:num>
-  <w:num w:numId="2" w16cid:durableId="1567908796">
+  <w:num w:numId="8" w16cid:durableId="204681101">
+    <w:abstractNumId w:val="3"/>
+  </w:num>
+  <w:num w:numId="9" w16cid:durableId="621888296">
     <w:abstractNumId w:val="1"/>
   </w:num>
 </w:numbering>
@@ -1350,6 +2454,7 @@
   <w:style w:type="character" w:default="1" w:styleId="DefaultParagraphFont">
     <w:name w:val="Default Paragraph Font"/>
     <w:uiPriority w:val="1"/>
+    <w:semiHidden/>
     <w:unhideWhenUsed/>
   </w:style>
   <w:style w:type="table" w:default="1" w:styleId="TableNormal">

</xml_diff>

<commit_message>
Added analysis for parch and sibsp brutal
</commit_message>
<xml_diff>
--- a/Data Analysis.docx
+++ b/Data Analysis.docx
@@ -48,14 +48,11 @@
         <w:pStyle w:val="ListParagraph"/>
       </w:pPr>
       <w:r>
-        <w:rPr>
-          <w:noProof/>
-        </w:rPr>
         <w:drawing>
-          <wp:inline distT="0" distB="0" distL="0" distR="0" wp14:anchorId="7EDBEB6C" wp14:editId="55E3958E">
-            <wp:extent cx="5731510" cy="1117600"/>
-            <wp:effectExtent l="0" t="0" r="2540" b="6350"/>
-            <wp:docPr id="722085501" name="Picture 1" descr="A screen shot of a computer&#10;&#10;Description automatically generated"/>
+          <wp:inline distT="0" distB="0" distL="0" distR="0" wp14:anchorId="16CCA18C" wp14:editId="309C2175">
+            <wp:extent cx="5731510" cy="1525270"/>
+            <wp:effectExtent l="0" t="0" r="2540" b="0"/>
+            <wp:docPr id="1910933068" name="Picture 5"/>
             <wp:cNvGraphicFramePr>
               <a:graphicFrameLocks xmlns:a="http://schemas.openxmlformats.org/drawingml/2006/main" noChangeAspect="1"/>
             </wp:cNvGraphicFramePr>
@@ -63,23 +60,36 @@
               <a:graphicData uri="http://schemas.openxmlformats.org/drawingml/2006/picture">
                 <pic:pic xmlns:pic="http://schemas.openxmlformats.org/drawingml/2006/picture">
                   <pic:nvPicPr>
-                    <pic:cNvPr id="722085501" name="Picture 1" descr="A screen shot of a computer&#10;&#10;Description automatically generated"/>
-                    <pic:cNvPicPr/>
+                    <pic:cNvPr id="0" name="Picture 6"/>
+                    <pic:cNvPicPr>
+                      <a:picLocks noChangeAspect="1" noChangeArrowheads="1"/>
+                    </pic:cNvPicPr>
                   </pic:nvPicPr>
                   <pic:blipFill>
-                    <a:blip r:embed="rId5"/>
+                    <a:blip r:embed="rId5">
+                      <a:extLst>
+                        <a:ext uri="{28A0092B-C50C-407E-A947-70E740481C1C}">
+                          <a14:useLocalDpi xmlns:a14="http://schemas.microsoft.com/office/drawing/2010/main" val="0"/>
+                        </a:ext>
+                      </a:extLst>
+                    </a:blip>
+                    <a:srcRect/>
                     <a:stretch>
                       <a:fillRect/>
                     </a:stretch>
                   </pic:blipFill>
-                  <pic:spPr>
+                  <pic:spPr bwMode="auto">
                     <a:xfrm>
                       <a:off x="0" y="0"/>
-                      <a:ext cx="5731510" cy="1117600"/>
+                      <a:ext cx="5731510" cy="1525270"/>
                     </a:xfrm>
                     <a:prstGeom prst="rect">
                       <a:avLst/>
                     </a:prstGeom>
+                    <a:noFill/>
+                    <a:ln>
+                      <a:noFill/>
+                    </a:ln>
                   </pic:spPr>
                 </pic:pic>
               </a:graphicData>
@@ -141,6 +151,12 @@
         </w:rPr>
         <w:t xml:space="preserve">PassengerId will be removed from the dataset as </w:t>
       </w:r>
+      <w:r>
+        <w:rPr>
+          <w:noProof/>
+        </w:rPr>
+        <w:t>it is not related to the data and is just a label added afterwards.</w:t>
+      </w:r>
     </w:p>
     <w:p>
       <w:pPr>
@@ -163,332 +179,230 @@
         <w:rPr>
           <w:noProof/>
         </w:rPr>
+        <w:t xml:space="preserve"> Phik matrix shows that the most important</w:t>
+      </w:r>
+      <w:r>
+        <w:rPr>
+          <w:noProof/>
+        </w:rPr>
+        <w:t xml:space="preserve"> categorical</w:t>
+      </w:r>
+      <w:r>
+        <w:rPr>
+          <w:noProof/>
+        </w:rPr>
+        <w:t xml:space="preserve"> features for predicting survival are Sex, Passenger class, Fare, and Embarked</w:t>
+      </w:r>
+      <w:r>
+        <w:rPr>
+          <w:noProof/>
+        </w:rPr>
+        <w:t xml:space="preserve"> so these will be used to fit the model</w:t>
+      </w:r>
+      <w:r>
+        <w:rPr>
+          <w:noProof/>
+        </w:rPr>
+        <w:t>.</w:t>
+      </w:r>
+    </w:p>
+    <w:p>
+      <w:pPr>
+        <w:pStyle w:val="ListParagraph"/>
+        <w:rPr>
+          <w:noProof/>
+        </w:rPr>
+      </w:pPr>
+      <w:r>
+        <w:rPr>
+          <w:noProof/>
+        </w:rPr>
         <w:t xml:space="preserve"> </w:t>
       </w:r>
       <w:r>
-        <w:rPr>
-          <w:noProof/>
-        </w:rPr>
-        <w:t xml:space="preserve">aformentioned </w:t>
-      </w:r>
-      <w:r>
-        <w:rPr>
-          <w:noProof/>
-        </w:rPr>
-        <w:t>Phik matrix shows that the most important</w:t>
-      </w:r>
-      <w:r>
-        <w:rPr>
-          <w:noProof/>
-        </w:rPr>
-        <w:t xml:space="preserve"> categorical</w:t>
-      </w:r>
-      <w:r>
-        <w:rPr>
-          <w:noProof/>
-        </w:rPr>
-        <w:t xml:space="preserve"> features for predicting survival are Sex, Passenger class, Fare, and Embarked</w:t>
-      </w:r>
-      <w:r>
-        <w:rPr>
-          <w:noProof/>
-        </w:rPr>
-        <w:t xml:space="preserve"> so these will be used to fit the model</w:t>
-      </w:r>
-      <w:r>
-        <w:rPr>
-          <w:noProof/>
-        </w:rPr>
-        <w:t>.</w:t>
-      </w:r>
-    </w:p>
-    <w:tbl>
-      <w:tblPr>
-        <w:tblStyle w:val="TableGrid"/>
-        <w:tblW w:w="3489" w:type="dxa"/>
-        <w:tblLook w:val="04A0" w:firstRow="1" w:lastRow="0" w:firstColumn="1" w:lastColumn="0" w:noHBand="0" w:noVBand="1"/>
-      </w:tblPr>
-      <w:tblGrid>
-        <w:gridCol w:w="1620"/>
-        <w:gridCol w:w="1869"/>
-      </w:tblGrid>
-      <w:tr>
-        <w:trPr>
-          <w:trHeight w:val="288"/>
-        </w:trPr>
-        <w:tc>
-          <w:tcPr>
-            <w:tcW w:w="1620" w:type="dxa"/>
-            <w:noWrap/>
-            <w:hideMark/>
-          </w:tcPr>
-          <w:p>
-            <w:pPr>
-              <w:pStyle w:val="ListParagraph"/>
-              <w:rPr>
-                <w:noProof/>
-              </w:rPr>
-            </w:pPr>
-            <w:r>
-              <w:rPr>
-                <w:noProof/>
-              </w:rPr>
-              <w:t>Feature</w:t>
-            </w:r>
-          </w:p>
-        </w:tc>
-        <w:tc>
-          <w:tcPr>
-            <w:tcW w:w="1869" w:type="dxa"/>
-            <w:noWrap/>
-            <w:hideMark/>
-          </w:tcPr>
-          <w:p>
-            <w:pPr>
-              <w:pStyle w:val="ListParagraph"/>
-              <w:rPr>
-                <w:noProof/>
-              </w:rPr>
-            </w:pPr>
-            <w:r>
-              <w:rPr>
-                <w:noProof/>
-              </w:rPr>
-              <w:t>Corelation coefficient</w:t>
-            </w:r>
-            <w:r>
-              <w:rPr>
-                <w:noProof/>
-              </w:rPr>
-              <w:t xml:space="preserve"> (0&lt;x&lt;1), 1 is more corelated</w:t>
-            </w:r>
-          </w:p>
-        </w:tc>
-      </w:tr>
-      <w:tr>
-        <w:trPr>
-          <w:trHeight w:val="288"/>
-        </w:trPr>
-        <w:tc>
-          <w:tcPr>
-            <w:tcW w:w="3489" w:type="dxa"/>
-            <w:gridSpan w:val="2"/>
-            <w:noWrap/>
-            <w:hideMark/>
-          </w:tcPr>
-          <w:p>
-            <w:pPr>
-              <w:pStyle w:val="ListParagraph"/>
-              <w:rPr>
-                <w:noProof/>
-              </w:rPr>
-            </w:pPr>
-            <w:r>
-              <w:rPr>
-                <w:noProof/>
-              </w:rPr>
-              <w:t>Sex_female     0.742633</w:t>
-            </w:r>
-          </w:p>
-        </w:tc>
-      </w:tr>
-      <w:tr>
-        <w:trPr>
-          <w:trHeight w:val="288"/>
-        </w:trPr>
-        <w:tc>
-          <w:tcPr>
-            <w:tcW w:w="3489" w:type="dxa"/>
-            <w:gridSpan w:val="2"/>
-            <w:noWrap/>
-            <w:hideMark/>
-          </w:tcPr>
-          <w:p>
-            <w:pPr>
-              <w:pStyle w:val="ListParagraph"/>
-              <w:rPr>
-                <w:noProof/>
-              </w:rPr>
-            </w:pPr>
-            <w:r>
-              <w:rPr>
-                <w:noProof/>
-              </w:rPr>
-              <w:t>Sex_male       0.742633</w:t>
-            </w:r>
-          </w:p>
-        </w:tc>
-      </w:tr>
-      <w:tr>
-        <w:trPr>
-          <w:trHeight w:val="288"/>
-        </w:trPr>
-        <w:tc>
-          <w:tcPr>
-            <w:tcW w:w="3489" w:type="dxa"/>
-            <w:gridSpan w:val="2"/>
-            <w:noWrap/>
-            <w:hideMark/>
-          </w:tcPr>
-          <w:p>
-            <w:pPr>
-              <w:pStyle w:val="ListParagraph"/>
-              <w:rPr>
-                <w:noProof/>
-              </w:rPr>
-            </w:pPr>
-            <w:r>
-              <w:rPr>
-                <w:noProof/>
-              </w:rPr>
-              <w:t>Pclass_1       0.443398</w:t>
-            </w:r>
-          </w:p>
-        </w:tc>
-      </w:tr>
-      <w:tr>
-        <w:trPr>
-          <w:trHeight w:val="288"/>
-        </w:trPr>
-        <w:tc>
-          <w:tcPr>
-            <w:tcW w:w="3489" w:type="dxa"/>
-            <w:gridSpan w:val="2"/>
-            <w:noWrap/>
-            <w:hideMark/>
-          </w:tcPr>
-          <w:p>
-            <w:pPr>
-              <w:pStyle w:val="ListParagraph"/>
-              <w:rPr>
-                <w:noProof/>
-              </w:rPr>
-            </w:pPr>
-            <w:r>
-              <w:rPr>
-                <w:noProof/>
-              </w:rPr>
-              <w:t>Pclass_2       0.117118</w:t>
-            </w:r>
-          </w:p>
-        </w:tc>
-      </w:tr>
-      <w:tr>
-        <w:trPr>
-          <w:trHeight w:val="288"/>
-        </w:trPr>
-        <w:tc>
-          <w:tcPr>
-            <w:tcW w:w="3489" w:type="dxa"/>
-            <w:gridSpan w:val="2"/>
-            <w:noWrap/>
-            <w:hideMark/>
-          </w:tcPr>
-          <w:p>
-            <w:pPr>
-              <w:pStyle w:val="ListParagraph"/>
-              <w:rPr>
-                <w:noProof/>
-              </w:rPr>
-            </w:pPr>
-            <w:r>
-              <w:rPr>
-                <w:noProof/>
-              </w:rPr>
-              <w:t>Pclass_3       0.496300</w:t>
-            </w:r>
-          </w:p>
-        </w:tc>
-      </w:tr>
-      <w:tr>
-        <w:trPr>
-          <w:trHeight w:val="288"/>
-        </w:trPr>
-        <w:tc>
-          <w:tcPr>
-            <w:tcW w:w="3489" w:type="dxa"/>
-            <w:gridSpan w:val="2"/>
-            <w:noWrap/>
-            <w:hideMark/>
-          </w:tcPr>
-          <w:p>
-            <w:pPr>
-              <w:pStyle w:val="ListParagraph"/>
-              <w:rPr>
-                <w:noProof/>
-              </w:rPr>
-            </w:pPr>
-            <w:r>
-              <w:rPr>
-                <w:noProof/>
-              </w:rPr>
-              <w:t>Embarked_C     0.291650</w:t>
-            </w:r>
-          </w:p>
-        </w:tc>
-      </w:tr>
-      <w:tr>
-        <w:trPr>
-          <w:trHeight w:val="288"/>
-        </w:trPr>
-        <w:tc>
-          <w:tcPr>
-            <w:tcW w:w="3489" w:type="dxa"/>
-            <w:gridSpan w:val="2"/>
-            <w:noWrap/>
-            <w:hideMark/>
-          </w:tcPr>
-          <w:p>
-            <w:pPr>
-              <w:pStyle w:val="ListParagraph"/>
-              <w:rPr>
-                <w:noProof/>
-              </w:rPr>
-            </w:pPr>
-            <w:r>
-              <w:rPr>
-                <w:noProof/>
-              </w:rPr>
-              <w:t>Embarked_Q     0.028397</w:t>
-            </w:r>
-          </w:p>
-        </w:tc>
-      </w:tr>
-      <w:tr>
-        <w:trPr>
-          <w:trHeight w:val="288"/>
-        </w:trPr>
-        <w:tc>
-          <w:tcPr>
-            <w:tcW w:w="3489" w:type="dxa"/>
-            <w:gridSpan w:val="2"/>
-            <w:noWrap/>
-            <w:hideMark/>
-          </w:tcPr>
-          <w:p>
-            <w:pPr>
-              <w:pStyle w:val="ListParagraph"/>
-              <w:rPr>
-                <w:noProof/>
-              </w:rPr>
-            </w:pPr>
-            <w:r>
-              <w:rPr>
-                <w:noProof/>
-              </w:rPr>
-              <w:t>Embarked_S     0.235120</w:t>
-            </w:r>
-          </w:p>
-        </w:tc>
-      </w:tr>
-    </w:tbl>
+        <w:drawing>
+          <wp:inline distT="0" distB="0" distL="0" distR="0" wp14:anchorId="01AAC98E" wp14:editId="3AD38EF0">
+            <wp:extent cx="2216785" cy="1726565"/>
+            <wp:effectExtent l="0" t="0" r="0" b="6985"/>
+            <wp:docPr id="276027195" name="Picture 3"/>
+            <wp:cNvGraphicFramePr>
+              <a:graphicFrameLocks xmlns:a="http://schemas.openxmlformats.org/drawingml/2006/main" noChangeAspect="1"/>
+            </wp:cNvGraphicFramePr>
+            <a:graphic xmlns:a="http://schemas.openxmlformats.org/drawingml/2006/main">
+              <a:graphicData uri="http://schemas.openxmlformats.org/drawingml/2006/picture">
+                <pic:pic xmlns:pic="http://schemas.openxmlformats.org/drawingml/2006/picture">
+                  <pic:nvPicPr>
+                    <pic:cNvPr id="0" name="Picture 4"/>
+                    <pic:cNvPicPr>
+                      <a:picLocks noChangeAspect="1" noChangeArrowheads="1"/>
+                    </pic:cNvPicPr>
+                  </pic:nvPicPr>
+                  <pic:blipFill>
+                    <a:blip r:embed="rId6">
+                      <a:extLst>
+                        <a:ext uri="{28A0092B-C50C-407E-A947-70E740481C1C}">
+                          <a14:useLocalDpi xmlns:a14="http://schemas.microsoft.com/office/drawing/2010/main" val="0"/>
+                        </a:ext>
+                      </a:extLst>
+                    </a:blip>
+                    <a:srcRect/>
+                    <a:stretch>
+                      <a:fillRect/>
+                    </a:stretch>
+                  </pic:blipFill>
+                  <pic:spPr bwMode="auto">
+                    <a:xfrm>
+                      <a:off x="0" y="0"/>
+                      <a:ext cx="2216785" cy="1726565"/>
+                    </a:xfrm>
+                    <a:prstGeom prst="rect">
+                      <a:avLst/>
+                    </a:prstGeom>
+                    <a:noFill/>
+                    <a:ln>
+                      <a:noFill/>
+                    </a:ln>
+                  </pic:spPr>
+                </pic:pic>
+              </a:graphicData>
+            </a:graphic>
+          </wp:inline>
+        </w:drawing>
+      </w:r>
+    </w:p>
     <w:p>
       <w:pPr>
         <w:pStyle w:val="ListParagraph"/>
-        <w:rPr>
-          <w:noProof/>
-        </w:rPr>
-      </w:pPr>
+        <w:numPr>
+          <w:ilvl w:val="0"/>
+          <w:numId w:val="1"/>
+        </w:numPr>
+        <w:rPr>
+          <w:noProof/>
+        </w:rPr>
+      </w:pPr>
+      <w:r>
+        <w:rPr>
+          <w:noProof/>
+        </w:rPr>
+        <w:t xml:space="preserve">The </w:t>
+      </w:r>
+      <w:r>
+        <w:rPr>
+          <w:noProof/>
+        </w:rPr>
+        <w:t xml:space="preserve">correlation matrix of the numerical values shows </w:t>
+      </w:r>
+      <w:r>
+        <w:rPr>
+          <w:noProof/>
+        </w:rPr>
+        <w:t xml:space="preserve">corelation between SibSp and Parch meaning we can combine these features to reduce complexity of analyis and the model. </w:t>
+      </w:r>
+      <w:r>
+        <w:rPr>
+          <w:noProof/>
+        </w:rPr>
+        <w:t xml:space="preserve">Parch and Fare are also </w:t>
+      </w:r>
+      <w:r>
+        <w:rPr>
+          <w:noProof/>
+        </w:rPr>
+        <w:t xml:space="preserve">very slightly </w:t>
+      </w:r>
+      <w:r>
+        <w:rPr>
+          <w:noProof/>
+        </w:rPr>
+        <w:t>corelated which makes sense as more would have to be payed if you have a bigger family, more people more fare.</w:t>
+      </w:r>
+      <w:r>
+        <w:rPr>
+          <w:noProof/>
+        </w:rPr>
+        <w:t xml:space="preserve"> SibSp has negative corelation with age also making sense as younger people will almost always have their parents with them.</w:t>
+      </w:r>
+      <w:r>
+        <w:drawing>
+          <wp:inline distT="0" distB="0" distL="0" distR="0" wp14:anchorId="4A1EBC88" wp14:editId="143C5BAA">
+            <wp:extent cx="3057525" cy="1155700"/>
+            <wp:effectExtent l="0" t="0" r="9525" b="6350"/>
+            <wp:docPr id="1351331134" name="Picture 2"/>
+            <wp:cNvGraphicFramePr>
+              <a:graphicFrameLocks xmlns:a="http://schemas.openxmlformats.org/drawingml/2006/main" noChangeAspect="1"/>
+            </wp:cNvGraphicFramePr>
+            <a:graphic xmlns:a="http://schemas.openxmlformats.org/drawingml/2006/main">
+              <a:graphicData uri="http://schemas.openxmlformats.org/drawingml/2006/picture">
+                <pic:pic xmlns:pic="http://schemas.openxmlformats.org/drawingml/2006/picture">
+                  <pic:nvPicPr>
+                    <pic:cNvPr id="0" name="Picture 3"/>
+                    <pic:cNvPicPr>
+                      <a:picLocks noChangeAspect="1" noChangeArrowheads="1"/>
+                    </pic:cNvPicPr>
+                  </pic:nvPicPr>
+                  <pic:blipFill>
+                    <a:blip r:embed="rId7">
+                      <a:extLst>
+                        <a:ext uri="{28A0092B-C50C-407E-A947-70E740481C1C}">
+                          <a14:useLocalDpi xmlns:a14="http://schemas.microsoft.com/office/drawing/2010/main" val="0"/>
+                        </a:ext>
+                      </a:extLst>
+                    </a:blip>
+                    <a:srcRect/>
+                    <a:stretch>
+                      <a:fillRect/>
+                    </a:stretch>
+                  </pic:blipFill>
+                  <pic:spPr bwMode="auto">
+                    <a:xfrm>
+                      <a:off x="0" y="0"/>
+                      <a:ext cx="3057525" cy="1155700"/>
+                    </a:xfrm>
+                    <a:prstGeom prst="rect">
+                      <a:avLst/>
+                    </a:prstGeom>
+                    <a:noFill/>
+                    <a:ln>
+                      <a:noFill/>
+                    </a:ln>
+                  </pic:spPr>
+                </pic:pic>
+              </a:graphicData>
+            </a:graphic>
+          </wp:inline>
+        </w:drawing>
+      </w:r>
+    </w:p>
+    <w:p>
+      <w:pPr>
+        <w:pStyle w:val="ListParagraph"/>
+        <w:numPr>
+          <w:ilvl w:val="0"/>
+          <w:numId w:val="1"/>
+        </w:numPr>
+        <w:rPr>
+          <w:noProof/>
+        </w:rPr>
+      </w:pPr>
+      <w:r>
+        <w:rPr>
+          <w:noProof/>
+        </w:rPr>
+        <w:t xml:space="preserve">Test if the new is family based on SibSp and Parch is statistically relevant. The result was </w:t>
+      </w:r>
+      <w:r>
+        <w:rPr>
+          <w:noProof/>
+        </w:rPr>
+        <w:t>0.1997412014560015</w:t>
+      </w:r>
+      <w:r>
+        <w:rPr>
+          <w:noProof/>
+        </w:rPr>
+        <w:t xml:space="preserve"> corelation, this is not incredibly strong but can still be usefull for a logistic regression model.</w:t>
+      </w:r>
     </w:p>
     <w:p>
       <w:pPr>
@@ -501,6 +415,7 @@
         <w:rPr>
           <w:noProof/>
         </w:rPr>
+        <w:lastRenderedPageBreak/>
         <w:t>Data visualization:</w:t>
       </w:r>
     </w:p>
@@ -633,14 +548,7 @@
         <w:rPr>
           <w:noProof/>
         </w:rPr>
-        <w:t xml:space="preserve">, where the age is shown to effect the survival rate in the </w:t>
-      </w:r>
-      <w:r>
-        <w:rPr>
-          <w:noProof/>
-        </w:rPr>
-        <w:lastRenderedPageBreak/>
-        <w:t>opposite direction</w:t>
+        <w:t>, where the age is shown to effect the survival rate in the opposite direction</w:t>
       </w:r>
       <w:r>
         <w:rPr>
@@ -674,7 +582,7 @@
                     <pic:cNvPicPr/>
                   </pic:nvPicPr>
                   <pic:blipFill>
-                    <a:blip r:embed="rId6"/>
+                    <a:blip r:embed="rId8"/>
                     <a:stretch>
                       <a:fillRect/>
                     </a:stretch>
@@ -762,7 +670,7 @@
                     <pic:cNvPicPr/>
                   </pic:nvPicPr>
                   <pic:blipFill>
-                    <a:blip r:embed="rId7"/>
+                    <a:blip r:embed="rId9"/>
                     <a:stretch>
                       <a:fillRect/>
                     </a:stretch>
@@ -785,24 +693,6 @@
     </w:p>
     <w:p>
       <w:pPr>
-        <w:pStyle w:val="ListParagraph"/>
-        <w:numPr>
-          <w:ilvl w:val="0"/>
-          <w:numId w:val="9"/>
-        </w:numPr>
-        <w:rPr>
-          <w:noProof/>
-        </w:rPr>
-      </w:pPr>
-      <w:r>
-        <w:rPr>
-          <w:noProof/>
-        </w:rPr>
-        <w:t>Comparing Parch and SibSp</w:t>
-      </w:r>
-    </w:p>
-    <w:p>
-      <w:pPr>
         <w:pStyle w:val="Heading1"/>
         <w:rPr>
           <w:noProof/>
@@ -836,6 +726,7 @@
         </w:numPr>
       </w:pPr>
       <w:r>
+        <w:lastRenderedPageBreak/>
         <w:t>Split age and fare into bins.</w:t>
       </w:r>
     </w:p>
@@ -896,7 +787,6 @@
         </w:numPr>
       </w:pPr>
       <w:r>
-        <w:lastRenderedPageBreak/>
         <w:t>A logistic model is fitted adding a bias column. Explanation of how it’s fitted:</w:t>
       </w:r>
     </w:p>
@@ -978,15 +868,7 @@
         </w:numPr>
       </w:pPr>
       <w:r>
-        <w:t>With the model fitted it is tested on the testing set, the resulting accuracy is calculated by (total predictions correct)</w:t>
-      </w:r>
-      <w:proofErr w:type="gramStart"/>
-      <w:r>
-        <w:t>/(</w:t>
-      </w:r>
-      <w:proofErr w:type="gramEnd"/>
-      <w:r>
-        <w:t>total predictions)</w:t>
+        <w:t>With the model fitted it is tested on the testing set, the resulting accuracy is calculated by (total predictions correct)/(total predictions)</w:t>
       </w:r>
       <w:r>
         <w:t>.</w:t>
@@ -1070,24 +952,12 @@
       <w:r>
         <w:t xml:space="preserve">. For full project see the </w:t>
       </w:r>
-      <w:hyperlink r:id="rId8" w:history="1">
+      <w:hyperlink r:id="rId10" w:history="1">
         <w:r>
           <w:rPr>
             <w:rStyle w:val="Hyperlink"/>
           </w:rPr>
-          <w:t>Git</w:t>
-        </w:r>
-        <w:r>
-          <w:rPr>
-            <w:rStyle w:val="Hyperlink"/>
-          </w:rPr>
-          <w:t>H</w:t>
-        </w:r>
-        <w:r>
-          <w:rPr>
-            <w:rStyle w:val="Hyperlink"/>
-          </w:rPr>
-          <w:t>ub repository</w:t>
+          <w:t>GitHub repository</w:t>
         </w:r>
       </w:hyperlink>
     </w:p>
@@ -1116,10 +986,10 @@
             <v:path o:extrusionok="f" gradientshapeok="t" o:connecttype="rect"/>
             <o:lock v:ext="edit" aspectratio="t"/>
           </v:shapetype>
-          <v:shape id="_x0000_i1034" type="#_x0000_t75" style="width:77pt;height:50.25pt" o:ole="">
-            <v:imagedata r:id="rId9" o:title=""/>
+          <v:shape id="_x0000_i1025" type="#_x0000_t75" style="width:77.2pt;height:50.1pt" o:ole="">
+            <v:imagedata r:id="rId11" o:title=""/>
           </v:shape>
-          <o:OLEObject Type="Embed" ProgID="Excel.Sheet.12" ShapeID="_x0000_i1034" DrawAspect="Icon" ObjectID="_1764307174" r:id="rId10"/>
+          <o:OLEObject Type="Embed" ProgID="Excel.Sheet.12" ShapeID="_x0000_i1025" DrawAspect="Icon" ObjectID="_1764311803" r:id="rId12"/>
         </w:object>
       </w:r>
     </w:p>

</xml_diff>